<commit_message>
eltech new title 3
</commit_message>
<xml_diff>
--- a/ELTECH/лаб3/вар3_лр3_Астахов_ИУ6-42б.docx
+++ b/ELTECH/лаб3/вар3_лр3_Астахов_ИУ6-42б.docx
@@ -5,23 +5,18 @@
     <w:p>
       <w:pPr>
         <w:pStyle w:val="Normal"/>
-        <w:spacing w:lineRule="auto" w:line="235"/>
-        <w:ind w:left="2860" w:right="340" w:hanging="0"/>
+        <w:spacing w:lineRule="auto" w:line="247"/>
+        <w:ind w:left="2480" w:right="540" w:hanging="0"/>
         <w:jc w:val="center"/>
         <w:rPr>
-          <w:rFonts w:ascii="Times New Roman" w:hAnsi="Times New Roman" w:eastAsia="Times New Roman"/>
+          <w:rFonts w:ascii="Times New Roman" w:hAnsi="Times New Roman"/>
+        </w:rPr>
+      </w:pPr>
+      <w:r>
+        <w:rPr>
+          <w:rFonts w:ascii="Times New Roman" w:hAnsi="Times New Roman"/>
           <w:b/>
-          <w:b/>
-          <w:sz w:val="24"/>
-        </w:rPr>
-      </w:pPr>
-      <w:bookmarkStart w:id="0" w:name="page1"/>
-      <w:bookmarkEnd w:id="0"/>
-      <w:r>
-        <w:rPr>
-          <w:rFonts w:eastAsia="Times New Roman" w:ascii="Times New Roman" w:hAnsi="Times New Roman"/>
-          <w:b/>
-          <w:sz w:val="24"/>
+          <w:bCs/>
         </w:rPr>
         <w:t>Министерство науки и высшего образования Российской Федерации Федеральное государственное бюджетное образовательное учреждение высшего образования</w:t>
       </w:r>
@@ -31,28 +26,26 @@
         <w:pStyle w:val="Normal"/>
         <w:spacing w:lineRule="exact" w:line="20"/>
         <w:rPr>
-          <w:rFonts w:ascii="Times New Roman" w:hAnsi="Times New Roman" w:eastAsia="Times New Roman"/>
-          <w:sz w:val="24"/>
-        </w:rPr>
-      </w:pPr>
-      <w:r>
-        <w:rPr>
-          <w:rFonts w:eastAsia="Times New Roman" w:ascii="Times New Roman" w:hAnsi="Times New Roman"/>
-          <w:sz w:val="24"/>
+          <w:rFonts w:ascii="Times New Roman" w:hAnsi="Times New Roman"/>
+        </w:rPr>
+      </w:pPr>
+      <w:r>
+        <w:rPr>
+          <w:rFonts w:ascii="Times New Roman" w:hAnsi="Times New Roman"/>
         </w:rPr>
         <w:drawing>
-          <wp:anchor behindDoc="1" distT="0" distB="0" distL="0" distR="0" simplePos="0" locked="0" layoutInCell="0" allowOverlap="1" relativeHeight="32">
+          <wp:anchor behindDoc="1" distT="0" distB="0" distL="0" distR="0" simplePos="0" locked="0" layoutInCell="0" allowOverlap="1" relativeHeight="33">
             <wp:simplePos x="0" y="0"/>
             <wp:positionH relativeFrom="column">
-              <wp:posOffset>53340</wp:posOffset>
+              <wp:posOffset>-76835</wp:posOffset>
             </wp:positionH>
             <wp:positionV relativeFrom="paragraph">
-              <wp:posOffset>-315595</wp:posOffset>
+              <wp:posOffset>-321310</wp:posOffset>
             </wp:positionV>
             <wp:extent cx="733425" cy="828675"/>
             <wp:effectExtent l="0" t="0" r="0" b="0"/>
             <wp:wrapNone/>
-            <wp:docPr id="1" name="Рисунок 2" descr=""/>
+            <wp:docPr id="1" name="Picture 1" descr=""/>
             <wp:cNvGraphicFramePr>
               <a:graphicFrameLocks xmlns:a="http://schemas.openxmlformats.org/drawingml/2006/main" noChangeAspect="1"/>
             </wp:cNvGraphicFramePr>
@@ -60,7 +53,7 @@
               <a:graphicData uri="http://schemas.openxmlformats.org/drawingml/2006/picture">
                 <pic:pic xmlns:pic="http://schemas.openxmlformats.org/drawingml/2006/picture">
                   <pic:nvPicPr>
-                    <pic:cNvPr id="1" name="Рисунок 2" descr=""/>
+                    <pic:cNvPr id="1" name="Picture 1" descr=""/>
                     <pic:cNvPicPr>
                       <a:picLocks noChangeAspect="1" noChangeArrowheads="1"/>
                     </pic:cNvPicPr>
@@ -90,97 +83,71 @@
     <w:p>
       <w:pPr>
         <w:pStyle w:val="Normal"/>
-        <w:spacing w:lineRule="atLeast" w:line="0"/>
-        <w:ind w:left="2240" w:hanging="0"/>
+        <w:ind w:left="1800" w:hanging="0"/>
         <w:jc w:val="center"/>
         <w:rPr>
-          <w:rFonts w:ascii="Times New Roman" w:hAnsi="Times New Roman" w:eastAsia="Times New Roman"/>
+          <w:rFonts w:ascii="Times New Roman" w:hAnsi="Times New Roman"/>
+        </w:rPr>
+      </w:pPr>
+      <w:r>
+        <w:rPr>
+          <w:rFonts w:ascii="Times New Roman" w:hAnsi="Times New Roman"/>
           <w:b/>
+          <w:bCs/>
+        </w:rPr>
+        <w:t>«Московский государственный технический университет</w:t>
+      </w:r>
+    </w:p>
+    <w:p>
+      <w:pPr>
+        <w:pStyle w:val="Normal"/>
+        <w:ind w:left="1800" w:hanging="0"/>
+        <w:jc w:val="center"/>
+        <w:rPr>
+          <w:rFonts w:ascii="Times New Roman" w:hAnsi="Times New Roman"/>
+        </w:rPr>
+      </w:pPr>
+      <w:r>
+        <w:rPr>
+          <w:rFonts w:ascii="Times New Roman" w:hAnsi="Times New Roman"/>
           <w:b/>
-          <w:sz w:val="24"/>
-        </w:rPr>
-      </w:pPr>
-      <w:r>
-        <w:rPr>
-          <w:rFonts w:eastAsia="Times New Roman" w:ascii="Times New Roman" w:hAnsi="Times New Roman"/>
+          <w:bCs/>
+        </w:rPr>
+        <w:t>имени Н.Э. Баумана</w:t>
+      </w:r>
+    </w:p>
+    <w:p>
+      <w:pPr>
+        <w:pStyle w:val="Normal"/>
+        <w:ind w:left="1800" w:hanging="0"/>
+        <w:jc w:val="center"/>
+        <w:rPr>
+          <w:rFonts w:ascii="Times New Roman" w:hAnsi="Times New Roman"/>
+        </w:rPr>
+      </w:pPr>
+      <w:r>
+        <w:rPr>
+          <w:rFonts w:ascii="Times New Roman" w:hAnsi="Times New Roman"/>
           <w:b/>
-          <w:sz w:val="24"/>
-        </w:rPr>
-        <w:t>«Московский государственный технический университет</w:t>
-      </w:r>
-    </w:p>
-    <w:p>
-      <w:pPr>
-        <w:pStyle w:val="Normal"/>
-        <w:spacing w:lineRule="atLeast" w:line="0"/>
-        <w:ind w:left="2240" w:hanging="0"/>
+          <w:bCs/>
+        </w:rPr>
+        <w:t>(национальный исследовательский университет)»</w:t>
+      </w:r>
+    </w:p>
+    <w:p>
+      <w:pPr>
+        <w:pStyle w:val="Normal"/>
+        <w:ind w:left="1800" w:hanging="0"/>
         <w:jc w:val="center"/>
         <w:rPr>
-          <w:rFonts w:ascii="Times New Roman" w:hAnsi="Times New Roman" w:eastAsia="Times New Roman"/>
+          <w:rFonts w:ascii="Times New Roman" w:hAnsi="Times New Roman"/>
+        </w:rPr>
+      </w:pPr>
+      <w:r>
+        <w:rPr>
+          <w:rFonts w:ascii="Times New Roman" w:hAnsi="Times New Roman"/>
           <w:b/>
-          <w:b/>
-          <w:sz w:val="24"/>
-        </w:rPr>
-      </w:pPr>
-      <w:r>
-        <w:rPr>
-          <w:rFonts w:eastAsia="Times New Roman" w:ascii="Times New Roman" w:hAnsi="Times New Roman"/>
-          <w:b/>
-          <w:sz w:val="24"/>
-        </w:rPr>
-        <w:t>имени Н.Э. Баумана</w:t>
-      </w:r>
-    </w:p>
-    <w:p>
-      <w:pPr>
-        <w:pStyle w:val="Normal"/>
-        <w:numPr>
-          <w:ilvl w:val="0"/>
-          <w:numId w:val="0"/>
-        </w:numPr>
-        <w:spacing w:lineRule="auto" w:line="237"/>
-        <w:ind w:left="2240" w:hanging="0"/>
-        <w:jc w:val="center"/>
-        <w:outlineLvl w:val="0"/>
-        <w:rPr>
-          <w:rFonts w:ascii="Times New Roman" w:hAnsi="Times New Roman" w:eastAsia="Times New Roman"/>
-          <w:b/>
-          <w:b/>
-          <w:sz w:val="24"/>
-        </w:rPr>
-      </w:pPr>
-      <w:r>
-        <w:rPr>
-          <w:rFonts w:eastAsia="Times New Roman" w:ascii="Times New Roman" w:hAnsi="Times New Roman"/>
-          <w:b/>
-          <w:sz w:val="24"/>
-        </w:rPr>
-        <w:t>(национальный исследовательский университет)»</w:t>
-      </w:r>
-    </w:p>
-    <w:p>
-      <w:pPr>
-        <w:pStyle w:val="Normal"/>
-        <w:numPr>
-          <w:ilvl w:val="0"/>
-          <w:numId w:val="0"/>
-        </w:numPr>
-        <w:spacing w:lineRule="atLeast" w:line="0"/>
-        <w:ind w:left="2240" w:hanging="0"/>
-        <w:jc w:val="center"/>
-        <w:outlineLvl w:val="0"/>
-        <w:rPr>
-          <w:rFonts w:ascii="Times New Roman" w:hAnsi="Times New Roman" w:eastAsia="Times New Roman"/>
-          <w:b/>
-          <w:b/>
-          <w:sz w:val="24"/>
-        </w:rPr>
-      </w:pPr>
-      <w:r>
-        <w:rPr>
-          <w:rFonts w:eastAsia="Times New Roman" w:ascii="Times New Roman" w:hAnsi="Times New Roman"/>
-          <w:b/>
-          <w:sz w:val="24"/>
+          <w:bCs/>
         </w:rPr>
         <w:t>(МГТУ им. Н.Э. Баумана)</w:t>
       </w:r>
@@ -190,28 +157,26 @@
         <w:pStyle w:val="Normal"/>
         <w:spacing w:lineRule="exact" w:line="20"/>
         <w:rPr>
-          <w:rFonts w:ascii="Times New Roman" w:hAnsi="Times New Roman" w:eastAsia="Times New Roman"/>
-          <w:sz w:val="24"/>
-        </w:rPr>
-      </w:pPr>
-      <w:r>
-        <w:rPr>
-          <w:rFonts w:eastAsia="Times New Roman" w:ascii="Times New Roman" w:hAnsi="Times New Roman"/>
-          <w:sz w:val="24"/>
+          <w:rFonts w:ascii="Times New Roman" w:hAnsi="Times New Roman"/>
+        </w:rPr>
+      </w:pPr>
+      <w:r>
+        <w:rPr>
+          <w:rFonts w:ascii="Times New Roman" w:hAnsi="Times New Roman"/>
         </w:rPr>
         <w:drawing>
-          <wp:anchor behindDoc="1" distT="0" distB="0" distL="0" distR="0" simplePos="0" locked="0" layoutInCell="0" allowOverlap="1" relativeHeight="33">
+          <wp:anchor behindDoc="1" distT="0" distB="0" distL="0" distR="0" simplePos="0" locked="0" layoutInCell="0" allowOverlap="1" relativeHeight="34">
             <wp:simplePos x="0" y="0"/>
             <wp:positionH relativeFrom="column">
-              <wp:posOffset>-17780</wp:posOffset>
+              <wp:posOffset>-635</wp:posOffset>
             </wp:positionH>
             <wp:positionV relativeFrom="paragraph">
-              <wp:posOffset>238125</wp:posOffset>
+              <wp:posOffset>187325</wp:posOffset>
             </wp:positionV>
-            <wp:extent cx="6340475" cy="14605"/>
+            <wp:extent cx="6296025" cy="14605"/>
             <wp:effectExtent l="0" t="0" r="0" b="0"/>
             <wp:wrapNone/>
-            <wp:docPr id="2" name="Рисунок 3" descr=""/>
+            <wp:docPr id="2" name="Picture 2" descr=""/>
             <wp:cNvGraphicFramePr>
               <a:graphicFrameLocks xmlns:a="http://schemas.openxmlformats.org/drawingml/2006/main" noChangeAspect="1"/>
             </wp:cNvGraphicFramePr>
@@ -219,7 +184,7 @@
               <a:graphicData uri="http://schemas.openxmlformats.org/drawingml/2006/picture">
                 <pic:pic xmlns:pic="http://schemas.openxmlformats.org/drawingml/2006/picture">
                   <pic:nvPicPr>
-                    <pic:cNvPr id="2" name="Рисунок 3" descr=""/>
+                    <pic:cNvPr id="2" name="Picture 2" descr=""/>
                     <pic:cNvPicPr>
                       <a:picLocks noChangeAspect="1" noChangeArrowheads="1"/>
                     </pic:cNvPicPr>
@@ -233,7 +198,7 @@
                   <pic:spPr bwMode="auto">
                     <a:xfrm>
                       <a:off x="0" y="0"/>
-                      <a:ext cx="6340475" cy="14605"/>
+                      <a:ext cx="6296025" cy="14605"/>
                     </a:xfrm>
                     <a:prstGeom prst="rect">
                       <a:avLst/>
@@ -244,19 +209,1516 @@
             </a:graphic>
           </wp:anchor>
         </w:drawing>
+      </w:r>
+    </w:p>
+    <w:p>
+      <w:pPr>
+        <w:pStyle w:val="Normal"/>
+        <w:spacing w:lineRule="exact" w:line="200"/>
+        <w:rPr>
+          <w:rFonts w:ascii="Times New Roman" w:hAnsi="Times New Roman"/>
+        </w:rPr>
+      </w:pPr>
+      <w:r>
+        <w:rPr>
+          <w:rFonts w:ascii="Times New Roman" w:hAnsi="Times New Roman"/>
+        </w:rPr>
+      </w:r>
+    </w:p>
+    <w:p>
+      <w:pPr>
+        <w:pStyle w:val="Normal"/>
+        <w:spacing w:lineRule="exact" w:line="375"/>
+        <w:rPr>
+          <w:rFonts w:ascii="Times New Roman" w:hAnsi="Times New Roman"/>
+        </w:rPr>
+      </w:pPr>
+      <w:r>
+        <w:rPr>
+          <w:rFonts w:ascii="Times New Roman" w:hAnsi="Times New Roman"/>
+        </w:rPr>
+      </w:r>
+    </w:p>
+    <w:p>
+      <w:pPr>
+        <w:pStyle w:val="Normal"/>
+        <w:spacing w:lineRule="auto" w:line="240"/>
+        <w:rPr>
+          <w:rFonts w:ascii="Times New Roman" w:hAnsi="Times New Roman"/>
+        </w:rPr>
+      </w:pPr>
+      <w:r>
+        <w:rPr>
+          <w:rFonts w:ascii="Times New Roman" w:hAnsi="Times New Roman"/>
+        </w:rPr>
+        <w:t xml:space="preserve">ФАКУЛЬТЕТ </w:t>
+      </w:r>
+      <w:r>
+        <w:rPr>
+          <w:rFonts w:ascii="Times New Roman" w:hAnsi="Times New Roman"/>
+          <w:b/>
+          <w:bCs/>
+        </w:rPr>
+        <w:t>ИНФОРМАТИКА И СИСТЕМЫ УПРАВЛЕНИЯ</w:t>
+      </w:r>
+    </w:p>
+    <w:p>
+      <w:pPr>
+        <w:pStyle w:val="Normal"/>
+        <w:spacing w:lineRule="auto" w:line="240"/>
+        <w:rPr>
+          <w:rFonts w:ascii="Times New Roman" w:hAnsi="Times New Roman"/>
+        </w:rPr>
+      </w:pPr>
+      <w:r>
+        <w:rPr>
+          <w:rFonts w:ascii="Times New Roman" w:hAnsi="Times New Roman"/>
+        </w:rPr>
+      </w:r>
+    </w:p>
+    <w:p>
+      <w:pPr>
+        <w:pStyle w:val="Normal"/>
+        <w:spacing w:lineRule="auto" w:line="240"/>
+        <w:rPr>
+          <w:rFonts w:ascii="Times New Roman" w:hAnsi="Times New Roman"/>
+        </w:rPr>
+      </w:pPr>
+      <w:r>
+        <w:rPr>
+          <w:rFonts w:ascii="Times New Roman" w:hAnsi="Times New Roman"/>
+        </w:rPr>
+        <w:t xml:space="preserve">КАФЕДРА </w:t>
+      </w:r>
+      <w:r>
+        <w:rPr>
+          <w:rFonts w:ascii="Times New Roman" w:hAnsi="Times New Roman"/>
+          <w:b/>
+          <w:bCs/>
+        </w:rPr>
+        <w:t>КОМПЬЮТЕРНЫЕ СИСТЕМЫ И СЕТИ</w:t>
+      </w:r>
+      <w:r>
+        <w:rPr>
+          <w:rFonts w:ascii="Times New Roman" w:hAnsi="Times New Roman"/>
+        </w:rPr>
+        <w:t xml:space="preserve"> </w:t>
+      </w:r>
+      <w:r>
+        <w:rPr>
+          <w:rFonts w:ascii="Times New Roman" w:hAnsi="Times New Roman"/>
+          <w:b/>
+          <w:bCs/>
+        </w:rPr>
+        <w:t>(ИУ6)</w:t>
+      </w:r>
+    </w:p>
+    <w:p>
+      <w:pPr>
+        <w:pStyle w:val="Normal"/>
+        <w:spacing w:lineRule="auto" w:line="240"/>
+        <w:rPr>
+          <w:rFonts w:ascii="Times New Roman" w:hAnsi="Times New Roman"/>
+        </w:rPr>
+      </w:pPr>
+      <w:r>
+        <w:rPr>
+          <w:rFonts w:ascii="Times New Roman" w:hAnsi="Times New Roman"/>
+        </w:rPr>
+      </w:r>
+    </w:p>
+    <w:p>
+      <w:pPr>
+        <w:pStyle w:val="Normal"/>
+        <w:spacing w:lineRule="auto" w:line="240"/>
+        <w:rPr>
+          <w:rFonts w:ascii="Times New Roman" w:hAnsi="Times New Roman"/>
+        </w:rPr>
+      </w:pPr>
+      <w:r>
+        <w:rPr>
+          <w:rFonts w:ascii="Times New Roman" w:hAnsi="Times New Roman"/>
+        </w:rPr>
+        <w:t xml:space="preserve">НАПРАВЛЕНИЕ ПОДГОТОВКИ </w:t>
+      </w:r>
+      <w:r>
+        <w:rPr>
+          <w:rFonts w:ascii="Times New Roman" w:hAnsi="Times New Roman"/>
+          <w:b/>
+          <w:bCs/>
+        </w:rPr>
+        <w:t>09.03.01</w:t>
+      </w:r>
+      <w:r>
+        <w:rPr>
+          <w:rFonts w:ascii="Times New Roman" w:hAnsi="Times New Roman"/>
+        </w:rPr>
+        <w:t xml:space="preserve"> </w:t>
+      </w:r>
+      <w:r>
+        <w:rPr>
+          <w:rFonts w:ascii="Times New Roman" w:hAnsi="Times New Roman"/>
+          <w:b/>
+          <w:bCs/>
+        </w:rPr>
+        <w:t>Информатика и вычислительная техника</w:t>
+      </w:r>
+    </w:p>
+    <w:p>
+      <w:pPr>
+        <w:pStyle w:val="Normal"/>
+        <w:spacing w:lineRule="exact" w:line="200"/>
+        <w:rPr>
+          <w:rFonts w:ascii="Times New Roman" w:hAnsi="Times New Roman"/>
+        </w:rPr>
+      </w:pPr>
+      <w:r>
+        <w:rPr>
+          <w:rFonts w:ascii="Times New Roman" w:hAnsi="Times New Roman"/>
+        </w:rPr>
+      </w:r>
+    </w:p>
+    <w:p>
+      <w:pPr>
+        <w:pStyle w:val="Normal"/>
+        <w:spacing w:lineRule="exact" w:line="221"/>
+        <w:rPr>
+          <w:rFonts w:ascii="Times New Roman" w:hAnsi="Times New Roman"/>
+        </w:rPr>
+      </w:pPr>
+      <w:r>
+        <w:rPr>
+          <w:rFonts w:ascii="Times New Roman" w:hAnsi="Times New Roman"/>
+        </w:rPr>
+      </w:r>
+    </w:p>
+    <w:p>
+      <w:pPr>
+        <w:pStyle w:val="Normal"/>
+        <w:ind w:right="-99" w:hanging="0"/>
+        <w:jc w:val="center"/>
+        <w:rPr>
+          <w:rFonts w:ascii="Times New Roman" w:hAnsi="Times New Roman"/>
+        </w:rPr>
+      </w:pPr>
+      <w:r>
+        <w:rPr>
+          <w:rFonts w:ascii="Times New Roman" w:hAnsi="Times New Roman"/>
+          <w:b/>
+          <w:bCs/>
+          <w:sz w:val="40"/>
+          <w:szCs w:val="40"/>
+        </w:rPr>
+        <w:t>ОТЧЕТ</w:t>
+      </w:r>
+    </w:p>
+    <w:p>
+      <w:pPr>
+        <w:pStyle w:val="Normal"/>
+        <w:ind w:right="-99" w:hanging="0"/>
+        <w:jc w:val="center"/>
+        <w:rPr>
+          <w:b/>
+          <w:b/>
+          <w:bCs/>
+          <w:sz w:val="40"/>
+          <w:szCs w:val="40"/>
+        </w:rPr>
+      </w:pPr>
+      <w:r>
+        <w:rPr>
+          <w:rFonts w:ascii="Times New Roman" w:hAnsi="Times New Roman"/>
+        </w:rPr>
+      </w:r>
+    </w:p>
+    <w:p>
+      <w:pPr>
+        <w:pStyle w:val="Normal"/>
+        <w:ind w:right="-99" w:hanging="0"/>
+        <w:jc w:val="center"/>
+        <w:rPr>
+          <w:b/>
+          <w:b/>
+          <w:bCs/>
+          <w:sz w:val="40"/>
+          <w:szCs w:val="40"/>
+        </w:rPr>
+      </w:pPr>
+      <w:r>
+        <w:rPr>
+          <w:rFonts w:ascii="Times New Roman" w:hAnsi="Times New Roman"/>
+        </w:rPr>
+      </w:r>
+    </w:p>
+    <w:p>
+      <w:pPr>
+        <w:pStyle w:val="Normal"/>
+        <w:ind w:right="-99" w:hanging="0"/>
+        <w:jc w:val="center"/>
+        <w:rPr>
+          <w:rFonts w:ascii="Times New Roman" w:hAnsi="Times New Roman"/>
+        </w:rPr>
+      </w:pPr>
+      <w:r>
+        <w:rPr>
+          <w:rFonts w:ascii="Times New Roman" w:hAnsi="Times New Roman"/>
+          <w:b/>
+          <w:bCs/>
+          <w:sz w:val="28"/>
+          <w:szCs w:val="28"/>
+        </w:rPr>
+        <w:t>По лабораторной работе №</w:t>
+      </w:r>
+      <w:r>
+        <w:rPr>
+          <w:rFonts w:ascii="Times New Roman" w:hAnsi="Times New Roman"/>
+          <w:b/>
+          <w:bCs/>
+          <w:sz w:val="28"/>
+          <w:szCs w:val="28"/>
+          <w:lang w:val="en-US"/>
+        </w:rPr>
+        <w:t>3</w:t>
+      </w:r>
+    </w:p>
+    <w:p>
+      <w:pPr>
+        <w:pStyle w:val="Normal"/>
+        <w:ind w:right="-99" w:hanging="0"/>
+        <w:jc w:val="center"/>
+        <w:rPr>
+          <w:rFonts w:ascii="Times New Roman" w:hAnsi="Times New Roman"/>
+          <w:b/>
+          <w:b/>
+          <w:bCs/>
+          <w:sz w:val="28"/>
+          <w:szCs w:val="28"/>
+        </w:rPr>
+      </w:pPr>
+      <w:r>
+        <w:rPr>
+          <w:rFonts w:ascii="Times New Roman" w:hAnsi="Times New Roman"/>
+          <w:b/>
+          <w:bCs/>
+          <w:sz w:val="28"/>
+          <w:szCs w:val="28"/>
+        </w:rPr>
+      </w:r>
+    </w:p>
+    <w:p>
+      <w:pPr>
+        <w:pStyle w:val="Normal"/>
+        <w:ind w:right="-99" w:hanging="0"/>
+        <w:jc w:val="center"/>
+        <w:rPr>
+          <w:rFonts w:ascii="Times New Roman" w:hAnsi="Times New Roman"/>
+          <w:b/>
+          <w:b/>
+          <w:bCs/>
+          <w:sz w:val="28"/>
+          <w:szCs w:val="28"/>
+        </w:rPr>
+      </w:pPr>
+      <w:r>
+        <w:rPr>
+          <w:rFonts w:ascii="Times New Roman" w:hAnsi="Times New Roman"/>
+          <w:b/>
+          <w:bCs/>
+          <w:sz w:val="28"/>
+          <w:szCs w:val="28"/>
+        </w:rPr>
+      </w:r>
+    </w:p>
+    <w:p>
+      <w:pPr>
+        <w:pStyle w:val="Normal"/>
+        <w:ind w:right="-99" w:hanging="0"/>
+        <w:jc w:val="center"/>
+        <w:rPr>
+          <w:rFonts w:ascii="Times New Roman" w:hAnsi="Times New Roman"/>
+          <w:b/>
+          <w:b/>
+          <w:bCs/>
+          <w:sz w:val="28"/>
+          <w:szCs w:val="28"/>
+        </w:rPr>
+      </w:pPr>
+      <w:r>
+        <w:rPr>
+          <w:rFonts w:ascii="Times New Roman" w:hAnsi="Times New Roman"/>
+          <w:b/>
+          <w:bCs/>
+          <w:sz w:val="28"/>
+          <w:szCs w:val="28"/>
+        </w:rPr>
+      </w:r>
+    </w:p>
+    <w:p>
+      <w:pPr>
+        <w:pStyle w:val="Normal"/>
+        <w:ind w:right="-99" w:hanging="0"/>
+        <w:jc w:val="center"/>
+        <w:rPr>
+          <w:rFonts w:ascii="Times New Roman" w:hAnsi="Times New Roman"/>
+          <w:b/>
+          <w:b/>
+          <w:bCs/>
+          <w:sz w:val="28"/>
+          <w:szCs w:val="28"/>
+        </w:rPr>
+      </w:pPr>
+      <w:r>
+        <w:rPr>
+          <w:rFonts w:ascii="Times New Roman" w:hAnsi="Times New Roman"/>
+          <w:b/>
+          <w:bCs/>
+          <w:sz w:val="28"/>
+          <w:szCs w:val="28"/>
+        </w:rPr>
+      </w:r>
+    </w:p>
+    <w:p>
+      <w:pPr>
+        <w:pStyle w:val="Normal"/>
+        <w:ind w:right="-99" w:hanging="0"/>
+        <w:jc w:val="center"/>
+        <w:rPr>
+          <w:rFonts w:ascii="Times New Roman" w:hAnsi="Times New Roman"/>
+          <w:sz w:val="20"/>
+          <w:szCs w:val="20"/>
+        </w:rPr>
+      </w:pPr>
+      <w:r>
+        <w:rPr>
+          <w:rFonts w:ascii="Times New Roman" w:hAnsi="Times New Roman"/>
+          <w:sz w:val="20"/>
+          <w:szCs w:val="20"/>
+        </w:rPr>
+      </w:r>
+    </w:p>
+    <w:p>
+      <w:pPr>
+        <w:pStyle w:val="Normal"/>
+        <w:spacing w:lineRule="exact" w:line="20"/>
+        <w:rPr>
+          <w:rFonts w:ascii="Times New Roman" w:hAnsi="Times New Roman"/>
+        </w:rPr>
+      </w:pPr>
+      <w:r>
+        <w:rPr>
+          <w:rFonts w:ascii="Times New Roman" w:hAnsi="Times New Roman"/>
+        </w:rPr>
+      </w:r>
+    </w:p>
+    <w:p>
+      <w:pPr>
+        <w:pStyle w:val="Normal"/>
+        <w:spacing w:lineRule="exact" w:line="350"/>
+        <w:rPr>
+          <w:rFonts w:ascii="Times New Roman" w:hAnsi="Times New Roman"/>
+        </w:rPr>
+      </w:pPr>
+      <w:r>
+        <w:rPr>
+          <w:rFonts w:ascii="Times New Roman" w:hAnsi="Times New Roman"/>
+        </w:rPr>
+      </w:r>
+    </w:p>
+    <w:p>
+      <w:pPr>
+        <w:pStyle w:val="Normal"/>
+        <w:jc w:val="both"/>
+        <w:rPr/>
+      </w:pPr>
+      <w:r>
+        <w:rPr>
+          <w:rFonts w:ascii="Times New Roman" w:hAnsi="Times New Roman"/>
+          <w:b/>
+          <w:bCs/>
+          <w:sz w:val="28"/>
+          <w:szCs w:val="28"/>
+        </w:rPr>
+        <w:t xml:space="preserve">Название: </w:t>
+      </w:r>
+      <w:r>
+        <w:rPr>
+          <w:rFonts w:eastAsia="Calibri" w:cs="Arial" w:ascii="Times New Roman" w:hAnsi="Times New Roman"/>
+          <w:b w:val="false"/>
+          <w:bCs w:val="false"/>
+          <w:sz w:val="32"/>
+          <w:szCs w:val="32"/>
+          <w:u w:val="single"/>
+          <w:lang w:val="ru-RU" w:eastAsia="ru-RU"/>
+        </w:rPr>
+        <w:t>Ключевой режим работы транзистора</w:t>
+      </w:r>
+    </w:p>
+    <w:p>
+      <w:pPr>
+        <w:pStyle w:val="Normal"/>
+        <w:rPr>
+          <w:rFonts w:ascii="Times New Roman" w:hAnsi="Times New Roman"/>
+        </w:rPr>
+      </w:pPr>
+      <w:r>
+        <w:rPr>
+          <w:rFonts w:ascii="Times New Roman" w:hAnsi="Times New Roman"/>
+          <w:b/>
+          <w:bCs/>
+          <w:sz w:val="28"/>
+          <w:szCs w:val="28"/>
+        </w:rPr>
+        <w:t xml:space="preserve">Дисциплина: </w:t>
+      </w:r>
+      <w:r>
+        <w:rPr>
+          <w:rFonts w:ascii="Times New Roman" w:hAnsi="Times New Roman"/>
+          <w:sz w:val="32"/>
+          <w:szCs w:val="32"/>
+          <w:u w:val="single"/>
+        </w:rPr>
+        <w:t>Электроника</w:t>
+      </w:r>
+    </w:p>
+    <w:p>
+      <w:pPr>
+        <w:pStyle w:val="Normal"/>
+        <w:spacing w:lineRule="exact" w:line="200"/>
+        <w:rPr>
+          <w:rFonts w:ascii="Times New Roman" w:hAnsi="Times New Roman"/>
+        </w:rPr>
+      </w:pPr>
+      <w:r>
+        <w:rPr>
+          <w:rFonts w:ascii="Times New Roman" w:hAnsi="Times New Roman"/>
+        </w:rPr>
+      </w:r>
+    </w:p>
+    <w:p>
+      <w:pPr>
+        <w:pStyle w:val="Normal"/>
+        <w:spacing w:lineRule="exact" w:line="200"/>
+        <w:rPr>
+          <w:rFonts w:ascii="Times New Roman" w:hAnsi="Times New Roman"/>
+        </w:rPr>
+      </w:pPr>
+      <w:r>
+        <w:rPr>
+          <w:rFonts w:ascii="Times New Roman" w:hAnsi="Times New Roman"/>
+        </w:rPr>
+      </w:r>
+    </w:p>
+    <w:p>
+      <w:pPr>
+        <w:pStyle w:val="Normal"/>
+        <w:spacing w:lineRule="exact" w:line="200"/>
+        <w:rPr>
+          <w:rFonts w:ascii="Times New Roman" w:hAnsi="Times New Roman"/>
+        </w:rPr>
+      </w:pPr>
+      <w:r>
+        <w:rPr>
+          <w:rFonts w:ascii="Times New Roman" w:hAnsi="Times New Roman"/>
+        </w:rPr>
+      </w:r>
+    </w:p>
+    <w:p>
+      <w:pPr>
+        <w:pStyle w:val="Normal"/>
+        <w:spacing w:lineRule="exact" w:line="200"/>
+        <w:rPr>
+          <w:rFonts w:ascii="Times New Roman" w:hAnsi="Times New Roman"/>
+        </w:rPr>
+      </w:pPr>
+      <w:r>
+        <w:rPr>
+          <w:rFonts w:ascii="Times New Roman" w:hAnsi="Times New Roman"/>
+        </w:rPr>
+      </w:r>
+    </w:p>
+    <w:p>
+      <w:pPr>
+        <w:pStyle w:val="Normal"/>
+        <w:spacing w:lineRule="exact" w:line="200"/>
+        <w:rPr>
+          <w:rFonts w:ascii="Times New Roman" w:hAnsi="Times New Roman"/>
+        </w:rPr>
+      </w:pPr>
+      <w:r>
+        <w:rPr>
+          <w:rFonts w:ascii="Times New Roman" w:hAnsi="Times New Roman"/>
+        </w:rPr>
+      </w:r>
+    </w:p>
+    <w:p>
+      <w:pPr>
+        <w:pStyle w:val="Normal"/>
+        <w:spacing w:lineRule="exact" w:line="200"/>
+        <w:rPr>
+          <w:rFonts w:ascii="Times New Roman" w:hAnsi="Times New Roman"/>
+        </w:rPr>
+      </w:pPr>
+      <w:r>
+        <w:rPr>
+          <w:rFonts w:ascii="Times New Roman" w:hAnsi="Times New Roman"/>
+        </w:rPr>
+      </w:r>
+    </w:p>
+    <w:p>
+      <w:pPr>
+        <w:pStyle w:val="Normal"/>
+        <w:spacing w:lineRule="exact" w:line="200"/>
+        <w:rPr>
+          <w:rFonts w:ascii="Times New Roman" w:hAnsi="Times New Roman"/>
+        </w:rPr>
+      </w:pPr>
+      <w:r>
+        <w:rPr>
+          <w:rFonts w:ascii="Times New Roman" w:hAnsi="Times New Roman"/>
+        </w:rPr>
+      </w:r>
+    </w:p>
+    <w:p>
+      <w:pPr>
+        <w:pStyle w:val="Normal"/>
+        <w:spacing w:lineRule="exact" w:line="200"/>
+        <w:rPr>
+          <w:rFonts w:ascii="Times New Roman" w:hAnsi="Times New Roman"/>
+        </w:rPr>
+      </w:pPr>
+      <w:r>
+        <w:rPr>
+          <w:rFonts w:ascii="Times New Roman" w:hAnsi="Times New Roman"/>
+        </w:rPr>
+      </w:r>
+    </w:p>
+    <w:p>
+      <w:pPr>
+        <w:pStyle w:val="Normal"/>
+        <w:spacing w:lineRule="exact" w:line="200"/>
+        <w:rPr>
+          <w:rFonts w:ascii="Times New Roman" w:hAnsi="Times New Roman"/>
+        </w:rPr>
+      </w:pPr>
+      <w:r>
+        <w:rPr>
+          <w:rFonts w:ascii="Times New Roman" w:hAnsi="Times New Roman"/>
+        </w:rPr>
+      </w:r>
+    </w:p>
+    <w:p>
+      <w:pPr>
+        <w:pStyle w:val="Normal"/>
+        <w:spacing w:lineRule="exact" w:line="200"/>
+        <w:rPr>
+          <w:rFonts w:ascii="Times New Roman" w:hAnsi="Times New Roman"/>
+        </w:rPr>
+      </w:pPr>
+      <w:r>
+        <w:rPr>
+          <w:rFonts w:ascii="Times New Roman" w:hAnsi="Times New Roman"/>
+        </w:rPr>
+      </w:r>
+    </w:p>
+    <w:p>
+      <w:pPr>
+        <w:pStyle w:val="Normal"/>
+        <w:spacing w:lineRule="exact" w:line="200"/>
+        <w:rPr>
+          <w:rFonts w:ascii="Times New Roman" w:hAnsi="Times New Roman"/>
+        </w:rPr>
+      </w:pPr>
+      <w:r>
+        <w:rPr>
+          <w:rFonts w:ascii="Times New Roman" w:hAnsi="Times New Roman"/>
+        </w:rPr>
+      </w:r>
+    </w:p>
+    <w:p>
+      <w:pPr>
+        <w:pStyle w:val="Normal"/>
+        <w:spacing w:lineRule="exact" w:line="200"/>
+        <w:rPr>
+          <w:rFonts w:ascii="Times New Roman" w:hAnsi="Times New Roman"/>
+        </w:rPr>
+      </w:pPr>
+      <w:r>
+        <w:rPr>
+          <w:rFonts w:ascii="Times New Roman" w:hAnsi="Times New Roman"/>
+        </w:rPr>
+      </w:r>
+    </w:p>
+    <w:p>
+      <w:pPr>
+        <w:pStyle w:val="Normal"/>
+        <w:spacing w:lineRule="exact" w:line="251"/>
+        <w:rPr>
+          <w:rFonts w:ascii="Times New Roman" w:hAnsi="Times New Roman"/>
+        </w:rPr>
+      </w:pPr>
+      <w:r>
+        <w:rPr>
+          <w:rFonts w:ascii="Times New Roman" w:hAnsi="Times New Roman"/>
+        </w:rPr>
+      </w:r>
+    </w:p>
+    <w:tbl>
+      <w:tblPr>
+        <w:tblW w:w="9820" w:type="dxa"/>
+        <w:jc w:val="left"/>
+        <w:tblInd w:w="0" w:type="dxa"/>
+        <w:tblLayout w:type="fixed"/>
+        <w:tblCellMar>
+          <w:top w:w="0" w:type="dxa"/>
+          <w:left w:w="0" w:type="dxa"/>
+          <w:bottom w:w="0" w:type="dxa"/>
+          <w:right w:w="0" w:type="dxa"/>
+        </w:tblCellMar>
+        <w:tblLook w:firstRow="1" w:noVBand="1" w:lastRow="0" w:firstColumn="1" w:lastColumn="0" w:noHBand="0" w:val="04a0"/>
+      </w:tblPr>
+      <w:tblGrid>
+        <w:gridCol w:w="2000"/>
+        <w:gridCol w:w="1619"/>
+        <w:gridCol w:w="2041"/>
+        <w:gridCol w:w="2022"/>
+        <w:gridCol w:w="197"/>
+        <w:gridCol w:w="1940"/>
+      </w:tblGrid>
+      <w:tr>
+        <w:trPr>
+          <w:trHeight w:val="348" w:hRule="atLeast"/>
+        </w:trPr>
+        <w:tc>
+          <w:tcPr>
+            <w:tcW w:w="2000" w:type="dxa"/>
+            <w:tcBorders/>
+            <w:vAlign w:val="bottom"/>
+          </w:tcPr>
+          <w:p>
+            <w:pPr>
+              <w:pStyle w:val="Normal"/>
+              <w:widowControl w:val="false"/>
+              <w:rPr>
+                <w:rFonts w:ascii="Times New Roman" w:hAnsi="Times New Roman"/>
+                <w:sz w:val="28"/>
+                <w:szCs w:val="28"/>
+              </w:rPr>
+            </w:pPr>
+            <w:r>
+              <w:rPr>
+                <w:rFonts w:ascii="Times New Roman" w:hAnsi="Times New Roman"/>
+                <w:sz w:val="28"/>
+                <w:szCs w:val="28"/>
+              </w:rPr>
+              <w:t xml:space="preserve">Студент               </w:t>
+            </w:r>
+          </w:p>
+        </w:tc>
+        <w:tc>
+          <w:tcPr>
+            <w:tcW w:w="1619" w:type="dxa"/>
+            <w:tcBorders>
+              <w:bottom w:val="single" w:sz="8" w:space="0" w:color="000000"/>
+            </w:tcBorders>
+            <w:vAlign w:val="bottom"/>
+          </w:tcPr>
+          <w:p>
+            <w:pPr>
+              <w:pStyle w:val="Normal"/>
+              <w:widowControl w:val="false"/>
+              <w:jc w:val="center"/>
+              <w:rPr>
+                <w:rFonts w:ascii="Times New Roman" w:hAnsi="Times New Roman"/>
+                <w:sz w:val="28"/>
+                <w:szCs w:val="28"/>
+              </w:rPr>
+            </w:pPr>
+            <w:r>
+              <w:rPr>
+                <w:rFonts w:ascii="Times New Roman" w:hAnsi="Times New Roman"/>
+                <w:sz w:val="28"/>
+                <w:szCs w:val="28"/>
+                <w:highlight w:val="white"/>
+              </w:rPr>
+              <w:t>ИУ-42б</w:t>
+            </w:r>
+          </w:p>
+        </w:tc>
+        <w:tc>
+          <w:tcPr>
+            <w:tcW w:w="2041" w:type="dxa"/>
+            <w:tcBorders/>
+            <w:vAlign w:val="bottom"/>
+          </w:tcPr>
+          <w:p>
+            <w:pPr>
+              <w:pStyle w:val="Normal"/>
+              <w:widowControl w:val="false"/>
+              <w:rPr>
+                <w:rFonts w:ascii="Times New Roman" w:hAnsi="Times New Roman"/>
+              </w:rPr>
+            </w:pPr>
+            <w:r>
+              <w:rPr>
+                <w:rFonts w:ascii="Times New Roman" w:hAnsi="Times New Roman"/>
+              </w:rPr>
+            </w:r>
+          </w:p>
+        </w:tc>
+        <w:tc>
+          <w:tcPr>
+            <w:tcW w:w="2022" w:type="dxa"/>
+            <w:tcBorders>
+              <w:bottom w:val="single" w:sz="8" w:space="0" w:color="000000"/>
+            </w:tcBorders>
+            <w:vAlign w:val="bottom"/>
+          </w:tcPr>
+          <w:p>
+            <w:pPr>
+              <w:pStyle w:val="Normal"/>
+              <w:widowControl w:val="false"/>
+              <w:rPr>
+                <w:rFonts w:ascii="Times New Roman" w:hAnsi="Times New Roman"/>
+              </w:rPr>
+            </w:pPr>
+            <w:r>
+              <w:rPr>
+                <w:rFonts w:ascii="Times New Roman" w:hAnsi="Times New Roman"/>
+              </w:rPr>
+            </w:r>
+          </w:p>
+        </w:tc>
+        <w:tc>
+          <w:tcPr>
+            <w:tcW w:w="197" w:type="dxa"/>
+            <w:tcBorders/>
+            <w:vAlign w:val="bottom"/>
+          </w:tcPr>
+          <w:p>
+            <w:pPr>
+              <w:pStyle w:val="Normal"/>
+              <w:widowControl w:val="false"/>
+              <w:rPr>
+                <w:rFonts w:ascii="Times New Roman" w:hAnsi="Times New Roman"/>
+              </w:rPr>
+            </w:pPr>
+            <w:r>
+              <w:rPr>
+                <w:rFonts w:ascii="Times New Roman" w:hAnsi="Times New Roman"/>
+              </w:rPr>
+            </w:r>
+          </w:p>
+        </w:tc>
+        <w:tc>
+          <w:tcPr>
+            <w:tcW w:w="1940" w:type="dxa"/>
+            <w:tcBorders>
+              <w:bottom w:val="single" w:sz="8" w:space="0" w:color="000000"/>
+            </w:tcBorders>
+            <w:vAlign w:val="bottom"/>
+          </w:tcPr>
+          <w:p>
+            <w:pPr>
+              <w:pStyle w:val="Normal"/>
+              <w:widowControl w:val="false"/>
+              <w:rPr>
+                <w:rFonts w:ascii="Times New Roman" w:hAnsi="Times New Roman" w:eastAsia="Times New Roman" w:cs="Times New Roman"/>
+                <w:sz w:val="28"/>
+                <w:szCs w:val="28"/>
+                <w:lang w:eastAsia="ru-RU"/>
+              </w:rPr>
+            </w:pPr>
+            <w:r>
+              <w:rPr>
+                <w:rFonts w:eastAsia="Times New Roman" w:cs="Times New Roman" w:ascii="Times New Roman" w:hAnsi="Times New Roman"/>
+                <w:sz w:val="28"/>
+                <w:szCs w:val="28"/>
+                <w:lang w:eastAsia="ru-RU"/>
+              </w:rPr>
+              <w:t>С.В.Астахов</w:t>
+            </w:r>
+          </w:p>
+        </w:tc>
+      </w:tr>
+      <w:tr>
+        <w:trPr>
+          <w:trHeight w:val="260" w:hRule="atLeast"/>
+        </w:trPr>
+        <w:tc>
+          <w:tcPr>
+            <w:tcW w:w="2000" w:type="dxa"/>
+            <w:tcBorders/>
+            <w:vAlign w:val="bottom"/>
+          </w:tcPr>
+          <w:p>
+            <w:pPr>
+              <w:pStyle w:val="Normal"/>
+              <w:widowControl w:val="false"/>
+              <w:rPr>
+                <w:rFonts w:ascii="Times New Roman" w:hAnsi="Times New Roman"/>
+              </w:rPr>
+            </w:pPr>
+            <w:r>
+              <w:rPr>
+                <w:rFonts w:ascii="Times New Roman" w:hAnsi="Times New Roman"/>
+              </w:rPr>
+            </w:r>
+          </w:p>
+        </w:tc>
+        <w:tc>
+          <w:tcPr>
+            <w:tcW w:w="1619" w:type="dxa"/>
+            <w:tcBorders/>
+            <w:vAlign w:val="bottom"/>
+          </w:tcPr>
+          <w:p>
+            <w:pPr>
+              <w:pStyle w:val="Normal"/>
+              <w:widowControl w:val="false"/>
+              <w:jc w:val="center"/>
+              <w:rPr>
+                <w:rFonts w:ascii="Times New Roman" w:hAnsi="Times New Roman"/>
+                <w:sz w:val="20"/>
+                <w:szCs w:val="20"/>
+              </w:rPr>
+            </w:pPr>
+            <w:r>
+              <w:rPr>
+                <w:rFonts w:ascii="Times New Roman" w:hAnsi="Times New Roman"/>
+                <w:w w:val="95"/>
+                <w:sz w:val="20"/>
+                <w:szCs w:val="20"/>
+              </w:rPr>
+              <w:t>(Группа)</w:t>
+            </w:r>
+          </w:p>
+        </w:tc>
+        <w:tc>
+          <w:tcPr>
+            <w:tcW w:w="2041" w:type="dxa"/>
+            <w:tcBorders/>
+            <w:vAlign w:val="bottom"/>
+          </w:tcPr>
+          <w:p>
+            <w:pPr>
+              <w:pStyle w:val="Normal"/>
+              <w:widowControl w:val="false"/>
+              <w:rPr>
+                <w:rFonts w:ascii="Times New Roman" w:hAnsi="Times New Roman"/>
+              </w:rPr>
+            </w:pPr>
+            <w:r>
+              <w:rPr>
+                <w:rFonts w:ascii="Times New Roman" w:hAnsi="Times New Roman"/>
+              </w:rPr>
+            </w:r>
+          </w:p>
+        </w:tc>
+        <w:tc>
+          <w:tcPr>
+            <w:tcW w:w="2022" w:type="dxa"/>
+            <w:tcBorders/>
+            <w:vAlign w:val="bottom"/>
+          </w:tcPr>
+          <w:p>
+            <w:pPr>
+              <w:pStyle w:val="Normal"/>
+              <w:widowControl w:val="false"/>
+              <w:ind w:left="340" w:hanging="0"/>
+              <w:rPr>
+                <w:rFonts w:ascii="Times New Roman" w:hAnsi="Times New Roman"/>
+                <w:sz w:val="20"/>
+                <w:szCs w:val="20"/>
+              </w:rPr>
+            </w:pPr>
+            <w:r>
+              <w:rPr>
+                <w:rFonts w:ascii="Times New Roman" w:hAnsi="Times New Roman"/>
+                <w:sz w:val="20"/>
+                <w:szCs w:val="20"/>
+              </w:rPr>
+              <w:t>(Подпись, дата)</w:t>
+            </w:r>
+          </w:p>
+        </w:tc>
+        <w:tc>
+          <w:tcPr>
+            <w:tcW w:w="197" w:type="dxa"/>
+            <w:tcBorders/>
+            <w:vAlign w:val="bottom"/>
+          </w:tcPr>
+          <w:p>
+            <w:pPr>
+              <w:pStyle w:val="Normal"/>
+              <w:widowControl w:val="false"/>
+              <w:rPr>
+                <w:rFonts w:ascii="Times New Roman" w:hAnsi="Times New Roman"/>
+              </w:rPr>
+            </w:pPr>
+            <w:r>
+              <w:rPr>
+                <w:rFonts w:ascii="Times New Roman" w:hAnsi="Times New Roman"/>
+              </w:rPr>
+            </w:r>
+          </w:p>
+        </w:tc>
+        <w:tc>
+          <w:tcPr>
+            <w:tcW w:w="1940" w:type="dxa"/>
+            <w:tcBorders/>
+            <w:vAlign w:val="bottom"/>
+          </w:tcPr>
+          <w:p>
+            <w:pPr>
+              <w:pStyle w:val="Normal"/>
+              <w:widowControl w:val="false"/>
+              <w:ind w:left="300" w:hanging="0"/>
+              <w:rPr>
+                <w:rFonts w:ascii="Times New Roman" w:hAnsi="Times New Roman"/>
+                <w:sz w:val="20"/>
+                <w:szCs w:val="20"/>
+              </w:rPr>
+            </w:pPr>
+            <w:r>
+              <w:rPr>
+                <w:rFonts w:ascii="Times New Roman" w:hAnsi="Times New Roman"/>
+                <w:sz w:val="20"/>
+                <w:szCs w:val="20"/>
+              </w:rPr>
+              <w:t>(И.О. Фамилия)</w:t>
+            </w:r>
+          </w:p>
+        </w:tc>
+      </w:tr>
+      <w:tr>
+        <w:trPr>
+          <w:trHeight w:val="716" w:hRule="atLeast"/>
+        </w:trPr>
+        <w:tc>
+          <w:tcPr>
+            <w:tcW w:w="2000" w:type="dxa"/>
+            <w:tcBorders/>
+            <w:vAlign w:val="bottom"/>
+          </w:tcPr>
+          <w:p>
+            <w:pPr>
+              <w:pStyle w:val="Normal"/>
+              <w:widowControl w:val="false"/>
+              <w:rPr>
+                <w:rFonts w:ascii="Times New Roman" w:hAnsi="Times New Roman"/>
+                <w:sz w:val="28"/>
+                <w:szCs w:val="28"/>
+              </w:rPr>
+            </w:pPr>
+            <w:r>
+              <w:rPr>
+                <w:rFonts w:ascii="Times New Roman" w:hAnsi="Times New Roman"/>
+                <w:sz w:val="28"/>
+                <w:szCs w:val="28"/>
+              </w:rPr>
+              <w:t>Преподаватель</w:t>
+            </w:r>
+          </w:p>
+        </w:tc>
+        <w:tc>
+          <w:tcPr>
+            <w:tcW w:w="1619" w:type="dxa"/>
+            <w:tcBorders/>
+            <w:vAlign w:val="bottom"/>
+          </w:tcPr>
+          <w:p>
+            <w:pPr>
+              <w:pStyle w:val="Normal"/>
+              <w:widowControl w:val="false"/>
+              <w:rPr>
+                <w:rFonts w:ascii="Times New Roman" w:hAnsi="Times New Roman"/>
+              </w:rPr>
+            </w:pPr>
+            <w:r>
+              <w:rPr>
+                <w:rFonts w:ascii="Times New Roman" w:hAnsi="Times New Roman"/>
+              </w:rPr>
+            </w:r>
+          </w:p>
+        </w:tc>
+        <w:tc>
+          <w:tcPr>
+            <w:tcW w:w="2041" w:type="dxa"/>
+            <w:tcBorders/>
+            <w:vAlign w:val="bottom"/>
+          </w:tcPr>
+          <w:p>
+            <w:pPr>
+              <w:pStyle w:val="Normal"/>
+              <w:widowControl w:val="false"/>
+              <w:rPr>
+                <w:rFonts w:ascii="Times New Roman" w:hAnsi="Times New Roman"/>
+              </w:rPr>
+            </w:pPr>
+            <w:r>
+              <w:rPr>
+                <w:rFonts w:ascii="Times New Roman" w:hAnsi="Times New Roman"/>
+              </w:rPr>
+            </w:r>
+          </w:p>
+        </w:tc>
+        <w:tc>
+          <w:tcPr>
+            <w:tcW w:w="2022" w:type="dxa"/>
+            <w:tcBorders>
+              <w:bottom w:val="single" w:sz="8" w:space="0" w:color="000000"/>
+            </w:tcBorders>
+            <w:vAlign w:val="bottom"/>
+          </w:tcPr>
+          <w:p>
+            <w:pPr>
+              <w:pStyle w:val="Normal"/>
+              <w:widowControl w:val="false"/>
+              <w:rPr>
+                <w:rFonts w:ascii="Times New Roman" w:hAnsi="Times New Roman"/>
+              </w:rPr>
+            </w:pPr>
+            <w:r>
+              <w:rPr>
+                <w:rFonts w:ascii="Times New Roman" w:hAnsi="Times New Roman"/>
+              </w:rPr>
+            </w:r>
+          </w:p>
+        </w:tc>
+        <w:tc>
+          <w:tcPr>
+            <w:tcW w:w="197" w:type="dxa"/>
+            <w:tcBorders/>
+            <w:vAlign w:val="bottom"/>
+          </w:tcPr>
+          <w:p>
+            <w:pPr>
+              <w:pStyle w:val="Normal"/>
+              <w:widowControl w:val="false"/>
+              <w:rPr>
+                <w:rFonts w:ascii="Times New Roman" w:hAnsi="Times New Roman"/>
+              </w:rPr>
+            </w:pPr>
+            <w:r>
+              <w:rPr>
+                <w:rFonts w:ascii="Times New Roman" w:hAnsi="Times New Roman"/>
+              </w:rPr>
+            </w:r>
+          </w:p>
+        </w:tc>
+        <w:tc>
+          <w:tcPr>
+            <w:tcW w:w="1940" w:type="dxa"/>
+            <w:tcBorders>
+              <w:bottom w:val="single" w:sz="8" w:space="0" w:color="000000"/>
+            </w:tcBorders>
+            <w:vAlign w:val="bottom"/>
+          </w:tcPr>
+          <w:p>
+            <w:pPr>
+              <w:pStyle w:val="Normal"/>
+              <w:widowControl w:val="false"/>
+              <w:rPr>
+                <w:rFonts w:ascii="Times New Roman" w:hAnsi="Times New Roman"/>
+                <w:sz w:val="28"/>
+                <w:szCs w:val="28"/>
+              </w:rPr>
+            </w:pPr>
+            <w:r>
+              <w:rPr>
+                <w:rFonts w:ascii="Times New Roman" w:hAnsi="Times New Roman"/>
+                <w:sz w:val="28"/>
+                <w:szCs w:val="28"/>
+              </w:rPr>
+            </w:r>
+          </w:p>
+        </w:tc>
+      </w:tr>
+      <w:tr>
+        <w:trPr>
+          <w:trHeight w:val="260" w:hRule="atLeast"/>
+        </w:trPr>
+        <w:tc>
+          <w:tcPr>
+            <w:tcW w:w="2000" w:type="dxa"/>
+            <w:tcBorders/>
+            <w:vAlign w:val="bottom"/>
+          </w:tcPr>
+          <w:p>
+            <w:pPr>
+              <w:pStyle w:val="Normal"/>
+              <w:widowControl w:val="false"/>
+              <w:rPr>
+                <w:rFonts w:ascii="Times New Roman" w:hAnsi="Times New Roman"/>
+              </w:rPr>
+            </w:pPr>
+            <w:r>
+              <w:rPr>
+                <w:rFonts w:ascii="Times New Roman" w:hAnsi="Times New Roman"/>
+              </w:rPr>
+            </w:r>
+          </w:p>
+        </w:tc>
+        <w:tc>
+          <w:tcPr>
+            <w:tcW w:w="1619" w:type="dxa"/>
+            <w:tcBorders/>
+            <w:vAlign w:val="bottom"/>
+          </w:tcPr>
+          <w:p>
+            <w:pPr>
+              <w:pStyle w:val="Normal"/>
+              <w:widowControl w:val="false"/>
+              <w:rPr>
+                <w:rFonts w:ascii="Times New Roman" w:hAnsi="Times New Roman"/>
+              </w:rPr>
+            </w:pPr>
+            <w:r>
+              <w:rPr>
+                <w:rFonts w:ascii="Times New Roman" w:hAnsi="Times New Roman"/>
+              </w:rPr>
+            </w:r>
+          </w:p>
+        </w:tc>
+        <w:tc>
+          <w:tcPr>
+            <w:tcW w:w="2041" w:type="dxa"/>
+            <w:tcBorders/>
+            <w:vAlign w:val="bottom"/>
+          </w:tcPr>
+          <w:p>
+            <w:pPr>
+              <w:pStyle w:val="Normal"/>
+              <w:widowControl w:val="false"/>
+              <w:rPr>
+                <w:rFonts w:ascii="Times New Roman" w:hAnsi="Times New Roman"/>
+              </w:rPr>
+            </w:pPr>
+            <w:r>
+              <w:rPr>
+                <w:rFonts w:ascii="Times New Roman" w:hAnsi="Times New Roman"/>
+              </w:rPr>
+            </w:r>
+          </w:p>
+        </w:tc>
+        <w:tc>
+          <w:tcPr>
+            <w:tcW w:w="2022" w:type="dxa"/>
+            <w:tcBorders/>
+            <w:vAlign w:val="bottom"/>
+          </w:tcPr>
+          <w:p>
+            <w:pPr>
+              <w:pStyle w:val="Normal"/>
+              <w:widowControl w:val="false"/>
+              <w:ind w:left="340" w:hanging="0"/>
+              <w:rPr>
+                <w:rFonts w:ascii="Times New Roman" w:hAnsi="Times New Roman"/>
+                <w:sz w:val="20"/>
+                <w:szCs w:val="20"/>
+              </w:rPr>
+            </w:pPr>
+            <w:r>
+              <w:rPr>
+                <w:rFonts w:ascii="Times New Roman" w:hAnsi="Times New Roman"/>
+                <w:sz w:val="20"/>
+                <w:szCs w:val="20"/>
+              </w:rPr>
+              <w:t>(Подпись, дата)</w:t>
+            </w:r>
+          </w:p>
+        </w:tc>
+        <w:tc>
+          <w:tcPr>
+            <w:tcW w:w="197" w:type="dxa"/>
+            <w:tcBorders/>
+            <w:vAlign w:val="bottom"/>
+          </w:tcPr>
+          <w:p>
+            <w:pPr>
+              <w:pStyle w:val="Normal"/>
+              <w:widowControl w:val="false"/>
+              <w:rPr>
+                <w:rFonts w:ascii="Times New Roman" w:hAnsi="Times New Roman"/>
+              </w:rPr>
+            </w:pPr>
+            <w:r>
+              <w:rPr>
+                <w:rFonts w:ascii="Times New Roman" w:hAnsi="Times New Roman"/>
+              </w:rPr>
+            </w:r>
+          </w:p>
+        </w:tc>
+        <w:tc>
+          <w:tcPr>
+            <w:tcW w:w="1940" w:type="dxa"/>
+            <w:tcBorders/>
+            <w:vAlign w:val="bottom"/>
+          </w:tcPr>
+          <w:p>
+            <w:pPr>
+              <w:pStyle w:val="Normal"/>
+              <w:widowControl w:val="false"/>
+              <w:ind w:left="300" w:hanging="0"/>
+              <w:rPr>
+                <w:rFonts w:ascii="Times New Roman" w:hAnsi="Times New Roman"/>
+                <w:sz w:val="20"/>
+                <w:szCs w:val="20"/>
+              </w:rPr>
+            </w:pPr>
+            <w:r>
+              <w:rPr>
+                <w:rFonts w:ascii="Times New Roman" w:hAnsi="Times New Roman"/>
+                <w:sz w:val="20"/>
+                <w:szCs w:val="20"/>
+              </w:rPr>
+              <w:t>(И.О. Фамилия)</w:t>
+            </w:r>
+          </w:p>
+        </w:tc>
+      </w:tr>
+    </w:tbl>
+    <w:p>
+      <w:pPr>
+        <w:pStyle w:val="Normal"/>
+        <w:rPr>
+          <w:rFonts w:ascii="Times New Roman" w:hAnsi="Times New Roman"/>
+        </w:rPr>
+      </w:pPr>
+      <w:r>
+        <w:rPr>
+          <w:rFonts w:ascii="Times New Roman" w:hAnsi="Times New Roman"/>
+        </w:rPr>
+      </w:r>
+    </w:p>
+    <w:p>
+      <w:pPr>
+        <w:pStyle w:val="Normal"/>
+        <w:rPr>
+          <w:rFonts w:ascii="Times New Roman" w:hAnsi="Times New Roman"/>
+        </w:rPr>
+      </w:pPr>
+      <w:r>
+        <w:rPr>
+          <w:rFonts w:ascii="Times New Roman" w:hAnsi="Times New Roman"/>
+        </w:rPr>
+      </w:r>
+    </w:p>
+    <w:p>
+      <w:pPr>
+        <w:pStyle w:val="Normal"/>
+        <w:rPr>
+          <w:rFonts w:ascii="Times New Roman" w:hAnsi="Times New Roman"/>
+        </w:rPr>
+      </w:pPr>
+      <w:r>
+        <w:rPr>
+          <w:rFonts w:ascii="Times New Roman" w:hAnsi="Times New Roman"/>
+        </w:rPr>
+      </w:r>
+    </w:p>
+    <w:p>
+      <w:pPr>
+        <w:pStyle w:val="Normal"/>
+        <w:rPr>
+          <w:rFonts w:ascii="Times New Roman" w:hAnsi="Times New Roman"/>
+        </w:rPr>
+      </w:pPr>
+      <w:r>
+        <w:rPr>
+          <w:rFonts w:ascii="Times New Roman" w:hAnsi="Times New Roman"/>
+        </w:rPr>
+      </w:r>
+    </w:p>
+    <w:p>
+      <w:pPr>
+        <w:pStyle w:val="Normal"/>
+        <w:rPr>
+          <w:rFonts w:ascii="Times New Roman" w:hAnsi="Times New Roman"/>
+        </w:rPr>
+      </w:pPr>
+      <w:r>
+        <w:rPr>
+          <w:rFonts w:ascii="Times New Roman" w:hAnsi="Times New Roman"/>
+        </w:rPr>
+      </w:r>
+    </w:p>
+    <w:p>
+      <w:pPr>
+        <w:pStyle w:val="Normal"/>
+        <w:rPr>
+          <w:rFonts w:ascii="Times New Roman" w:hAnsi="Times New Roman"/>
+        </w:rPr>
+      </w:pPr>
+      <w:r>
+        <w:rPr>
+          <w:rFonts w:ascii="Times New Roman" w:hAnsi="Times New Roman"/>
+        </w:rPr>
+      </w:r>
+    </w:p>
+    <w:p>
+      <w:pPr>
+        <w:pStyle w:val="Normal"/>
+        <w:rPr>
+          <w:rFonts w:ascii="Times New Roman" w:hAnsi="Times New Roman"/>
+        </w:rPr>
+      </w:pPr>
+      <w:r>
+        <w:rPr>
+          <w:rFonts w:ascii="Times New Roman" w:hAnsi="Times New Roman"/>
+        </w:rPr>
+      </w:r>
+    </w:p>
+    <w:p>
+      <w:pPr>
+        <w:pStyle w:val="Normal"/>
+        <w:rPr>
+          <w:rFonts w:ascii="Times New Roman" w:hAnsi="Times New Roman"/>
+          <w:b w:val="false"/>
+          <w:b w:val="false"/>
+          <w:bCs w:val="false"/>
+        </w:rPr>
+      </w:pPr>
+      <w:r>
+        <w:rPr>
+          <w:rFonts w:ascii="Times New Roman" w:hAnsi="Times New Roman"/>
+          <w:b w:val="false"/>
+          <w:bCs w:val="false"/>
+        </w:rPr>
+      </w:r>
+    </w:p>
+    <w:p>
+      <w:pPr>
+        <w:pStyle w:val="Normal"/>
+        <w:spacing w:lineRule="auto" w:line="235"/>
+        <w:ind w:right="-99" w:hanging="0"/>
+        <w:jc w:val="center"/>
+        <w:rPr>
+          <w:rFonts w:ascii="Times New Roman" w:hAnsi="Times New Roman"/>
+          <w:b w:val="false"/>
+          <w:b w:val="false"/>
+          <w:bCs w:val="false"/>
+        </w:rPr>
+      </w:pPr>
+      <w:r>
+        <w:rPr>
+          <w:rFonts w:eastAsia="Times New Roman" w:ascii="Times New Roman" w:hAnsi="Times New Roman"/>
+          <w:b w:val="false"/>
+          <w:bCs w:val="false"/>
+          <w:sz w:val="23"/>
+          <w:szCs w:val="23"/>
+        </w:rPr>
+        <w:t>Москва, 2021</w:t>
+      </w:r>
+    </w:p>
+    <w:p>
+      <w:pPr>
+        <w:pStyle w:val="Normal"/>
+        <w:shd w:val="clear" w:color="auto" w:fill="FFFFFF"/>
+        <w:spacing w:lineRule="auto" w:line="276"/>
+        <w:ind w:firstLine="709"/>
+        <w:jc w:val="both"/>
+        <w:rPr>
+          <w:rFonts w:ascii="Calibri" w:hAnsi="Calibri"/>
+          <w:sz w:val="28"/>
+          <w:szCs w:val="28"/>
+        </w:rPr>
+      </w:pPr>
+      <w:r>
+        <w:rPr>
+          <w:rFonts w:eastAsia="Times New Roman" w:cs="Times New Roman" w:ascii="Calibri" w:hAnsi="Calibri"/>
+          <w:b w:val="false"/>
+          <w:bCs w:val="false"/>
+          <w:sz w:val="28"/>
+          <w:szCs w:val="28"/>
+        </w:rPr>
+        <w:t xml:space="preserve">Цель: </w:t>
+      </w:r>
+      <w:r>
+        <w:rPr>
+          <w:rFonts w:eastAsia="Times New Roman" w:cs="Times New Roman" w:ascii="Calibri" w:hAnsi="Calibri"/>
+          <w:color w:val="000000"/>
+          <w:sz w:val="28"/>
+          <w:szCs w:val="28"/>
+        </w:rPr>
+        <w:t xml:space="preserve">исследовать статические режимы и переходные процессы в схеме простого транзисторного ключа. </w:t>
+      </w:r>
+    </w:p>
+    <w:p>
+      <w:pPr>
+        <w:pStyle w:val="Normal"/>
+        <w:shd w:val="clear" w:color="auto" w:fill="FFFFFF"/>
+        <w:spacing w:lineRule="auto" w:line="276"/>
+        <w:rPr>
+          <w:rFonts w:ascii="Calibri" w:hAnsi="Calibri" w:eastAsia="Calibri" w:cs="Times New Roman" w:eastAsiaTheme="minorHAnsi"/>
+          <w:b/>
+          <w:b/>
+          <w:bCs/>
+          <w:sz w:val="28"/>
+          <w:szCs w:val="28"/>
+          <w:lang w:eastAsia="en-US"/>
+        </w:rPr>
+      </w:pPr>
+      <w:r>
+        <w:rPr>
+          <w:rFonts w:eastAsia="Calibri" w:cs="Times New Roman" w:eastAsiaTheme="minorHAnsi" w:ascii="Calibri" w:hAnsi="Calibri"/>
+          <w:b/>
+          <w:bCs/>
+          <w:sz w:val="28"/>
+          <w:szCs w:val="28"/>
+          <w:lang w:eastAsia="en-US"/>
+        </w:rPr>
+      </w:r>
+    </w:p>
+    <w:p>
+      <w:pPr>
+        <w:pStyle w:val="Normal"/>
+        <w:shd w:val="clear" w:color="auto" w:fill="FFFFFF"/>
+        <w:spacing w:lineRule="auto" w:line="276"/>
+        <w:ind w:firstLine="709"/>
+        <w:jc w:val="center"/>
+        <w:rPr>
+          <w:rFonts w:ascii="Calibri" w:hAnsi="Calibri"/>
+          <w:sz w:val="28"/>
+          <w:szCs w:val="28"/>
+        </w:rPr>
+      </w:pPr>
+      <w:r>
+        <w:rPr>
+          <w:rFonts w:eastAsia="Calibri" w:cs="Times New Roman" w:ascii="Calibri" w:hAnsi="Calibri" w:eastAsiaTheme="minorHAnsi"/>
+          <w:b/>
+          <w:bCs/>
+          <w:sz w:val="28"/>
+          <w:szCs w:val="28"/>
+          <w:lang w:eastAsia="en-US"/>
+        </w:rPr>
+        <w:t>Нахождение «граничной точки»</w:t>
+      </w:r>
+    </w:p>
+    <w:p>
+      <w:pPr>
+        <w:pStyle w:val="Normal"/>
+        <w:shd w:val="clear" w:color="auto" w:fill="FFFFFF"/>
+        <w:spacing w:lineRule="auto" w:line="276"/>
+        <w:ind w:firstLine="709"/>
+        <w:jc w:val="center"/>
+        <w:rPr>
+          <w:rFonts w:ascii="Calibri" w:hAnsi="Calibri"/>
+          <w:sz w:val="28"/>
+          <w:szCs w:val="28"/>
+        </w:rPr>
+      </w:pPr>
+      <w:r>
+        <w:rPr>
+          <w:rFonts w:ascii="Calibri" w:hAnsi="Calibri"/>
+          <w:sz w:val="28"/>
+          <w:szCs w:val="28"/>
+        </w:rPr>
         <w:drawing>
-          <wp:anchor behindDoc="1" distT="0" distB="0" distL="0" distR="0" simplePos="0" locked="0" layoutInCell="0" allowOverlap="1" relativeHeight="34">
-            <wp:simplePos x="0" y="0"/>
-            <wp:positionH relativeFrom="column">
-              <wp:posOffset>-17780</wp:posOffset>
-            </wp:positionH>
-            <wp:positionV relativeFrom="paragraph">
-              <wp:posOffset>190500</wp:posOffset>
-            </wp:positionV>
-            <wp:extent cx="6340475" cy="38100"/>
+          <wp:inline distT="0" distB="0" distL="0" distR="0">
+            <wp:extent cx="4816475" cy="2774950"/>
             <wp:effectExtent l="0" t="0" r="0" b="0"/>
-            <wp:wrapNone/>
-            <wp:docPr id="3" name="Рисунок 4" descr=""/>
+            <wp:docPr id="3" name="Рисунок 13" descr=""/>
             <wp:cNvGraphicFramePr>
               <a:graphicFrameLocks xmlns:a="http://schemas.openxmlformats.org/drawingml/2006/main" noChangeAspect="1"/>
             </wp:cNvGraphicFramePr>
@@ -264,1742 +1726,13 @@
               <a:graphicData uri="http://schemas.openxmlformats.org/drawingml/2006/picture">
                 <pic:pic xmlns:pic="http://schemas.openxmlformats.org/drawingml/2006/picture">
                   <pic:nvPicPr>
-                    <pic:cNvPr id="3" name="Рисунок 4" descr=""/>
+                    <pic:cNvPr id="3" name="Рисунок 13" descr=""/>
                     <pic:cNvPicPr>
                       <a:picLocks noChangeAspect="1" noChangeArrowheads="1"/>
                     </pic:cNvPicPr>
                   </pic:nvPicPr>
                   <pic:blipFill>
                     <a:blip r:embed="rId4"/>
-                    <a:stretch>
-                      <a:fillRect/>
-                    </a:stretch>
-                  </pic:blipFill>
-                  <pic:spPr bwMode="auto">
-                    <a:xfrm>
-                      <a:off x="0" y="0"/>
-                      <a:ext cx="6340475" cy="38100"/>
-                    </a:xfrm>
-                    <a:prstGeom prst="rect">
-                      <a:avLst/>
-                    </a:prstGeom>
-                  </pic:spPr>
-                </pic:pic>
-              </a:graphicData>
-            </a:graphic>
-          </wp:anchor>
-        </w:drawing>
-      </w:r>
-    </w:p>
-    <w:p>
-      <w:pPr>
-        <w:pStyle w:val="Normal"/>
-        <w:spacing w:lineRule="exact" w:line="200"/>
-        <w:rPr>
-          <w:rFonts w:ascii="Times New Roman" w:hAnsi="Times New Roman" w:eastAsia="Times New Roman"/>
-          <w:sz w:val="24"/>
-        </w:rPr>
-      </w:pPr>
-      <w:r>
-        <w:rPr>
-          <w:rFonts w:eastAsia="Times New Roman" w:ascii="Times New Roman" w:hAnsi="Times New Roman"/>
-          <w:sz w:val="24"/>
-        </w:rPr>
-      </w:r>
-    </w:p>
-    <w:p>
-      <w:pPr>
-        <w:pStyle w:val="Normal"/>
-        <w:spacing w:lineRule="exact" w:line="200"/>
-        <w:rPr>
-          <w:rFonts w:ascii="Times New Roman" w:hAnsi="Times New Roman" w:eastAsia="Times New Roman"/>
-          <w:sz w:val="24"/>
-        </w:rPr>
-      </w:pPr>
-      <w:r>
-        <w:rPr>
-          <w:rFonts w:eastAsia="Times New Roman" w:ascii="Times New Roman" w:hAnsi="Times New Roman"/>
-          <w:sz w:val="24"/>
-        </w:rPr>
-      </w:r>
-    </w:p>
-    <w:p>
-      <w:pPr>
-        <w:pStyle w:val="Normal"/>
-        <w:rPr/>
-      </w:pPr>
-      <w:r>
-        <w:rPr/>
-      </w:r>
-    </w:p>
-    <w:p>
-      <w:pPr>
-        <w:pStyle w:val="Normal"/>
-        <w:rPr/>
-      </w:pPr>
-      <w:r>
-        <w:rPr/>
-      </w:r>
-    </w:p>
-    <w:p>
-      <w:pPr>
-        <w:pStyle w:val="Normal"/>
-        <w:numPr>
-          <w:ilvl w:val="0"/>
-          <w:numId w:val="0"/>
-        </w:numPr>
-        <w:spacing w:lineRule="atLeast" w:line="0"/>
-        <w:outlineLvl w:val="0"/>
-        <w:rPr>
-          <w:rFonts w:ascii="Times New Roman" w:hAnsi="Times New Roman" w:eastAsia="Times New Roman"/>
-          <w:b/>
-          <w:b/>
-          <w:sz w:val="24"/>
-        </w:rPr>
-      </w:pPr>
-      <w:r>
-        <w:rPr>
-          <w:rFonts w:eastAsia="Times New Roman" w:ascii="Times New Roman" w:hAnsi="Times New Roman"/>
-          <w:sz w:val="24"/>
-        </w:rPr>
-        <w:t xml:space="preserve">ФАКУЛЬТЕТ </w:t>
-      </w:r>
-      <w:r>
-        <w:rPr>
-          <w:rFonts w:eastAsia="Times New Roman" w:ascii="Times New Roman" w:hAnsi="Times New Roman"/>
-          <w:b/>
-          <w:sz w:val="24"/>
-        </w:rPr>
-        <w:t>ИНФОРМАТИКА И СИСТЕМЫ УПРАВЛЕНИЯ</w:t>
-      </w:r>
-    </w:p>
-    <w:p>
-      <w:pPr>
-        <w:pStyle w:val="Normal"/>
-        <w:spacing w:lineRule="exact" w:line="275"/>
-        <w:rPr>
-          <w:rFonts w:ascii="Times New Roman" w:hAnsi="Times New Roman" w:eastAsia="Times New Roman"/>
-          <w:sz w:val="24"/>
-        </w:rPr>
-      </w:pPr>
-      <w:r>
-        <w:rPr>
-          <w:rFonts w:eastAsia="Times New Roman" w:ascii="Times New Roman" w:hAnsi="Times New Roman"/>
-          <w:sz w:val="24"/>
-        </w:rPr>
-      </w:r>
-    </w:p>
-    <w:p>
-      <w:pPr>
-        <w:pStyle w:val="Normal"/>
-        <w:numPr>
-          <w:ilvl w:val="0"/>
-          <w:numId w:val="0"/>
-        </w:numPr>
-        <w:spacing w:lineRule="atLeast" w:line="0"/>
-        <w:outlineLvl w:val="0"/>
-        <w:rPr>
-          <w:rFonts w:ascii="Times New Roman" w:hAnsi="Times New Roman" w:eastAsia="Times New Roman"/>
-          <w:b/>
-          <w:b/>
-          <w:sz w:val="24"/>
-        </w:rPr>
-      </w:pPr>
-      <w:r>
-        <w:rPr>
-          <w:rFonts w:eastAsia="Times New Roman" w:ascii="Times New Roman" w:hAnsi="Times New Roman"/>
-          <w:sz w:val="24"/>
-        </w:rPr>
-        <w:t xml:space="preserve">КАФЕДРА </w:t>
-      </w:r>
-      <w:r>
-        <w:rPr>
-          <w:rFonts w:eastAsia="Times New Roman" w:ascii="Times New Roman" w:hAnsi="Times New Roman"/>
-          <w:b/>
-          <w:sz w:val="24"/>
-        </w:rPr>
-        <w:t>КОМПЬЮТЕРНЫЕ СИСТЕМЫ И СЕТИ</w:t>
-      </w:r>
-      <w:r>
-        <w:rPr>
-          <w:rFonts w:eastAsia="Times New Roman" w:ascii="Times New Roman" w:hAnsi="Times New Roman"/>
-          <w:sz w:val="24"/>
-        </w:rPr>
-        <w:t xml:space="preserve"> </w:t>
-      </w:r>
-      <w:r>
-        <w:rPr>
-          <w:rFonts w:eastAsia="Times New Roman" w:ascii="Times New Roman" w:hAnsi="Times New Roman"/>
-          <w:b/>
-          <w:sz w:val="24"/>
-        </w:rPr>
-        <w:t>(ИУ6)</w:t>
-      </w:r>
-    </w:p>
-    <w:p>
-      <w:pPr>
-        <w:pStyle w:val="Normal"/>
-        <w:spacing w:lineRule="exact" w:line="279"/>
-        <w:rPr>
-          <w:rFonts w:ascii="Times New Roman" w:hAnsi="Times New Roman" w:eastAsia="Times New Roman"/>
-          <w:sz w:val="24"/>
-        </w:rPr>
-      </w:pPr>
-      <w:r>
-        <w:rPr>
-          <w:rFonts w:eastAsia="Times New Roman" w:ascii="Times New Roman" w:hAnsi="Times New Roman"/>
-          <w:sz w:val="24"/>
-        </w:rPr>
-      </w:r>
-    </w:p>
-    <w:p>
-      <w:pPr>
-        <w:pStyle w:val="Normal"/>
-        <w:numPr>
-          <w:ilvl w:val="0"/>
-          <w:numId w:val="0"/>
-        </w:numPr>
-        <w:spacing w:lineRule="atLeast" w:line="0"/>
-        <w:outlineLvl w:val="0"/>
-        <w:rPr>
-          <w:rFonts w:ascii="Times New Roman" w:hAnsi="Times New Roman" w:eastAsia="Times New Roman"/>
-          <w:b/>
-          <w:b/>
-          <w:sz w:val="24"/>
-        </w:rPr>
-      </w:pPr>
-      <w:r>
-        <w:rPr>
-          <w:rFonts w:eastAsia="Times New Roman" w:ascii="Times New Roman" w:hAnsi="Times New Roman"/>
-          <w:sz w:val="24"/>
-        </w:rPr>
-        <w:t xml:space="preserve">НАПРАВЛЕНИЕ ПОДГОТОВКИ  </w:t>
-      </w:r>
-      <w:r>
-        <w:rPr>
-          <w:rFonts w:eastAsia="Times New Roman" w:ascii="Times New Roman" w:hAnsi="Times New Roman"/>
-          <w:b/>
-          <w:sz w:val="24"/>
-        </w:rPr>
-        <w:t xml:space="preserve">09.03.03 </w:t>
-      </w:r>
-      <w:r>
-        <w:rPr>
-          <w:rFonts w:eastAsia="Times New Roman" w:ascii="Times New Roman" w:hAnsi="Times New Roman"/>
-          <w:sz w:val="24"/>
-        </w:rPr>
-        <w:t xml:space="preserve"> </w:t>
-      </w:r>
-      <w:r>
-        <w:rPr>
-          <w:rFonts w:eastAsia="Times New Roman" w:ascii="Times New Roman" w:hAnsi="Times New Roman"/>
-          <w:b/>
-          <w:sz w:val="24"/>
-        </w:rPr>
-        <w:t>ПРИКЛАДНАЯ ИНФОРМАТИКА</w:t>
-      </w:r>
-    </w:p>
-    <w:p>
-      <w:pPr>
-        <w:pStyle w:val="Normal"/>
-        <w:spacing w:lineRule="exact" w:line="200"/>
-        <w:rPr>
-          <w:rFonts w:ascii="Times New Roman" w:hAnsi="Times New Roman" w:eastAsia="Times New Roman"/>
-          <w:sz w:val="24"/>
-        </w:rPr>
-      </w:pPr>
-      <w:r>
-        <w:rPr>
-          <w:rFonts w:eastAsia="Times New Roman" w:ascii="Times New Roman" w:hAnsi="Times New Roman"/>
-          <w:sz w:val="24"/>
-        </w:rPr>
-      </w:r>
-    </w:p>
-    <w:p>
-      <w:pPr>
-        <w:pStyle w:val="Normal"/>
-        <w:spacing w:lineRule="exact" w:line="200"/>
-        <w:rPr>
-          <w:rFonts w:ascii="Times New Roman" w:hAnsi="Times New Roman" w:eastAsia="Times New Roman"/>
-          <w:sz w:val="24"/>
-        </w:rPr>
-      </w:pPr>
-      <w:r>
-        <w:rPr>
-          <w:rFonts w:eastAsia="Times New Roman" w:ascii="Times New Roman" w:hAnsi="Times New Roman"/>
-          <w:sz w:val="24"/>
-        </w:rPr>
-      </w:r>
-    </w:p>
-    <w:p>
-      <w:pPr>
-        <w:pStyle w:val="Normal"/>
-        <w:spacing w:lineRule="atLeast" w:line="0"/>
-        <w:ind w:left="4140" w:hanging="0"/>
-        <w:rPr>
-          <w:rFonts w:ascii="Times New Roman" w:hAnsi="Times New Roman" w:eastAsia="Times New Roman"/>
-          <w:b/>
-          <w:b/>
-          <w:sz w:val="32"/>
-        </w:rPr>
-      </w:pPr>
-      <w:r>
-        <w:rPr>
-          <w:rFonts w:eastAsia="Times New Roman" w:ascii="Times New Roman" w:hAnsi="Times New Roman"/>
-          <w:b/>
-          <w:sz w:val="32"/>
-        </w:rPr>
-      </w:r>
-    </w:p>
-    <w:p>
-      <w:pPr>
-        <w:pStyle w:val="Normal"/>
-        <w:spacing w:lineRule="atLeast" w:line="0"/>
-        <w:ind w:left="4140" w:hanging="0"/>
-        <w:rPr>
-          <w:rFonts w:ascii="Times New Roman" w:hAnsi="Times New Roman" w:eastAsia="Times New Roman"/>
-          <w:b/>
-          <w:b/>
-          <w:sz w:val="32"/>
-        </w:rPr>
-      </w:pPr>
-      <w:r>
-        <w:rPr>
-          <w:rFonts w:eastAsia="Times New Roman" w:ascii="Times New Roman" w:hAnsi="Times New Roman"/>
-          <w:b/>
-          <w:sz w:val="32"/>
-        </w:rPr>
-      </w:r>
-    </w:p>
-    <w:p>
-      <w:pPr>
-        <w:pStyle w:val="Normal"/>
-        <w:spacing w:lineRule="atLeast" w:line="0"/>
-        <w:ind w:left="4140" w:hanging="0"/>
-        <w:rPr>
-          <w:rFonts w:ascii="Times New Roman" w:hAnsi="Times New Roman" w:eastAsia="Times New Roman"/>
-          <w:b/>
-          <w:b/>
-          <w:sz w:val="32"/>
-        </w:rPr>
-      </w:pPr>
-      <w:r>
-        <w:rPr>
-          <w:rFonts w:eastAsia="Times New Roman" w:ascii="Times New Roman" w:hAnsi="Times New Roman"/>
-          <w:b/>
-          <w:sz w:val="32"/>
-        </w:rPr>
-      </w:r>
-    </w:p>
-    <w:p>
-      <w:pPr>
-        <w:pStyle w:val="Normal"/>
-        <w:numPr>
-          <w:ilvl w:val="0"/>
-          <w:numId w:val="0"/>
-        </w:numPr>
-        <w:spacing w:lineRule="atLeast" w:line="0"/>
-        <w:ind w:left="4140" w:hanging="0"/>
-        <w:outlineLvl w:val="0"/>
-        <w:rPr>
-          <w:rFonts w:ascii="Times New Roman" w:hAnsi="Times New Roman" w:eastAsia="Times New Roman"/>
-          <w:b/>
-          <w:b/>
-          <w:sz w:val="32"/>
-        </w:rPr>
-      </w:pPr>
-      <w:r>
-        <w:rPr>
-          <w:rFonts w:eastAsia="Times New Roman" w:ascii="Times New Roman" w:hAnsi="Times New Roman"/>
-          <w:b/>
-          <w:sz w:val="32"/>
-        </w:rPr>
-        <w:t>ОТЧЕТ</w:t>
-      </w:r>
-    </w:p>
-    <w:p>
-      <w:pPr>
-        <w:pStyle w:val="Normal"/>
-        <w:spacing w:lineRule="exact" w:line="240"/>
-        <w:rPr>
-          <w:rFonts w:ascii="Times New Roman" w:hAnsi="Times New Roman" w:eastAsia="Times New Roman"/>
-          <w:sz w:val="24"/>
-        </w:rPr>
-      </w:pPr>
-      <w:r>
-        <w:rPr>
-          <w:rFonts w:eastAsia="Times New Roman" w:ascii="Times New Roman" w:hAnsi="Times New Roman"/>
-          <w:sz w:val="24"/>
-        </w:rPr>
-      </w:r>
-    </w:p>
-    <w:p>
-      <w:pPr>
-        <w:pStyle w:val="Normal"/>
-        <w:tabs>
-          <w:tab w:val="clear" w:pos="708"/>
-          <w:tab w:val="left" w:pos="6560" w:leader="none"/>
-        </w:tabs>
-        <w:spacing w:lineRule="atLeast" w:line="0"/>
-        <w:ind w:left="2840" w:hanging="0"/>
-        <w:rPr>
-          <w:rFonts w:ascii="Times New Roman" w:hAnsi="Times New Roman" w:eastAsia="Times New Roman"/>
-          <w:sz w:val="28"/>
-        </w:rPr>
-      </w:pPr>
-      <w:r>
-        <w:rPr>
-          <w:rFonts w:eastAsia="Times New Roman" w:ascii="Times New Roman" w:hAnsi="Times New Roman"/>
-          <w:b/>
-          <w:sz w:val="28"/>
-        </w:rPr>
-        <w:t>по лабораторной работе №</w:t>
-      </w:r>
-      <w:r>
-        <w:rPr>
-          <w:rFonts w:eastAsia="Times New Roman" w:ascii="Times New Roman" w:hAnsi="Times New Roman"/>
-        </w:rPr>
-        <w:tab/>
-      </w:r>
-      <w:r>
-        <w:rPr>
-          <w:rFonts w:eastAsia="Times New Roman" w:ascii="Times New Roman" w:hAnsi="Times New Roman"/>
-          <w:sz w:val="28"/>
-          <w:szCs w:val="28"/>
-        </w:rPr>
-        <w:t>3</w:t>
-      </w:r>
-    </w:p>
-    <w:p>
-      <w:pPr>
-        <w:pStyle w:val="Normal"/>
-        <w:spacing w:lineRule="exact" w:line="20"/>
-        <w:rPr>
-          <w:rFonts w:ascii="Times New Roman" w:hAnsi="Times New Roman" w:eastAsia="Times New Roman"/>
-          <w:sz w:val="24"/>
-        </w:rPr>
-      </w:pPr>
-      <w:r>
-        <w:rPr>
-          <w:rFonts w:eastAsia="Times New Roman" w:ascii="Times New Roman" w:hAnsi="Times New Roman"/>
-          <w:sz w:val="24"/>
-        </w:rPr>
-        <mc:AlternateContent>
-          <mc:Choice Requires="wps">
-            <w:drawing>
-              <wp:anchor behindDoc="1" distT="0" distB="0" distL="0" distR="0" simplePos="0" locked="0" layoutInCell="0" allowOverlap="1" relativeHeight="35" wp14:anchorId="63C6A245">
-                <wp:simplePos x="0" y="0"/>
-                <wp:positionH relativeFrom="column">
-                  <wp:posOffset>4062730</wp:posOffset>
-                </wp:positionH>
-                <wp:positionV relativeFrom="paragraph">
-                  <wp:posOffset>-15240</wp:posOffset>
-                </wp:positionV>
-                <wp:extent cx="362585" cy="635"/>
-                <wp:effectExtent l="0" t="0" r="0" b="0"/>
-                <wp:wrapNone/>
-                <wp:docPr id="4" name="Line 5"/>
-                <a:graphic xmlns:a="http://schemas.openxmlformats.org/drawingml/2006/main">
-                  <a:graphicData uri="http://schemas.microsoft.com/office/word/2010/wordprocessingShape">
-                    <wps:wsp>
-                      <wps:cNvSpPr/>
-                      <wps:spPr>
-                        <a:xfrm>
-                          <a:off x="0" y="0"/>
-                          <a:ext cx="361800" cy="0"/>
-                        </a:xfrm>
-                        <a:prstGeom prst="line">
-                          <a:avLst/>
-                        </a:prstGeom>
-                        <a:ln w="9525">
-                          <a:solidFill>
-                            <a:srgbClr val="000000"/>
-                          </a:solidFill>
-                          <a:round/>
-                        </a:ln>
-                      </wps:spPr>
-                      <wps:style>
-                        <a:lnRef idx="0"/>
-                        <a:fillRef idx="0"/>
-                        <a:effectRef idx="0"/>
-                        <a:fontRef idx="minor"/>
-                      </wps:style>
-                      <wps:bodyPr/>
-                    </wps:wsp>
-                  </a:graphicData>
-                </a:graphic>
-              </wp:anchor>
-            </w:drawing>
-          </mc:Choice>
-          <mc:Fallback>
-            <w:pict>
-              <v:line id="shape_0" from="319.9pt,-1.2pt" to="348.35pt,-1.2pt" ID="Line 5" stroked="t" style="position:absolute" wp14:anchorId="63C6A245">
-                <v:stroke color="black" weight="9360" joinstyle="round" endcap="flat"/>
-                <v:fill o:detectmouseclick="t" on="false"/>
-              </v:line>
-            </w:pict>
-          </mc:Fallback>
-        </mc:AlternateContent>
-      </w:r>
-    </w:p>
-    <w:p>
-      <w:pPr>
-        <w:pStyle w:val="Normal"/>
-        <w:spacing w:lineRule="exact" w:line="200"/>
-        <w:rPr>
-          <w:rFonts w:ascii="Times New Roman" w:hAnsi="Times New Roman" w:eastAsia="Times New Roman"/>
-          <w:sz w:val="24"/>
-        </w:rPr>
-      </w:pPr>
-      <w:r>
-        <w:rPr>
-          <w:rFonts w:eastAsia="Times New Roman" w:ascii="Times New Roman" w:hAnsi="Times New Roman"/>
-          <w:sz w:val="24"/>
-        </w:rPr>
-      </w:r>
-    </w:p>
-    <w:p>
-      <w:pPr>
-        <w:pStyle w:val="Normal"/>
-        <w:spacing w:lineRule="exact" w:line="398"/>
-        <w:rPr>
-          <w:rFonts w:ascii="Times New Roman" w:hAnsi="Times New Roman" w:eastAsia="Times New Roman"/>
-          <w:sz w:val="24"/>
-        </w:rPr>
-      </w:pPr>
-      <w:r>
-        <w:rPr>
-          <w:rFonts w:eastAsia="Times New Roman" w:ascii="Times New Roman" w:hAnsi="Times New Roman"/>
-          <w:sz w:val="24"/>
-        </w:rPr>
-      </w:r>
-    </w:p>
-    <w:p>
-      <w:pPr>
-        <w:pStyle w:val="Normal"/>
-        <w:rPr>
-          <w:rFonts w:ascii="Times New Roman" w:hAnsi="Times New Roman" w:cs="Times New Roman"/>
-          <w:sz w:val="28"/>
-          <w:szCs w:val="28"/>
-        </w:rPr>
-      </w:pPr>
-      <w:r>
-        <w:rPr>
-          <w:rFonts w:cs="Times New Roman" w:ascii="Times New Roman" w:hAnsi="Times New Roman"/>
-          <w:sz w:val="28"/>
-          <w:szCs w:val="28"/>
-        </w:rPr>
-      </w:r>
-    </w:p>
-    <w:p>
-      <w:pPr>
-        <w:pStyle w:val="Normal"/>
-        <w:rPr/>
-      </w:pPr>
-      <w:r>
-        <w:rPr/>
-      </w:r>
-    </w:p>
-    <w:p>
-      <w:pPr>
-        <w:pStyle w:val="Normal"/>
-        <w:rPr/>
-      </w:pPr>
-      <w:r>
-        <w:rPr/>
-      </w:r>
-    </w:p>
-    <w:p>
-      <w:pPr>
-        <w:pStyle w:val="Normal"/>
-        <w:rPr/>
-      </w:pPr>
-      <w:r>
-        <w:rPr/>
-      </w:r>
-    </w:p>
-    <w:p>
-      <w:pPr>
-        <w:pStyle w:val="Normal"/>
-        <w:rPr/>
-      </w:pPr>
-      <w:r>
-        <w:rPr/>
-      </w:r>
-    </w:p>
-    <w:p>
-      <w:pPr>
-        <w:pStyle w:val="Default"/>
-        <w:numPr>
-          <w:ilvl w:val="0"/>
-          <w:numId w:val="0"/>
-        </w:numPr>
-        <w:outlineLvl w:val="0"/>
-        <w:rPr/>
-      </w:pPr>
-      <w:r>
-        <w:rPr>
-          <w:rFonts w:eastAsia="Times New Roman"/>
-          <w:b/>
-          <w:sz w:val="28"/>
-        </w:rPr>
-        <w:t xml:space="preserve">  </w:t>
-      </w:r>
-      <w:r>
-        <w:rPr>
-          <w:rFonts w:eastAsia="Times New Roman"/>
-          <w:b/>
-          <w:sz w:val="28"/>
-        </w:rPr>
-        <w:t>Название:</w:t>
-      </w:r>
-      <w:r>
-        <w:rPr>
-          <w:sz w:val="28"/>
-          <w:szCs w:val="28"/>
-        </w:rPr>
-        <w:t xml:space="preserve"> </w:t>
-      </w:r>
-      <w:r>
-        <w:rPr>
-          <w:rFonts w:eastAsia="TimesNewRomanPSMT"/>
-          <w:sz w:val="28"/>
-          <w:szCs w:val="28"/>
-          <w:u w:val="single"/>
-          <w:lang w:eastAsia="en-US"/>
-        </w:rPr>
-        <w:t>Ключевой режим работы транзистора</w:t>
-      </w:r>
-    </w:p>
-    <w:p>
-      <w:pPr>
-        <w:pStyle w:val="Normal"/>
-        <w:spacing w:lineRule="exact" w:line="309"/>
-        <w:rPr>
-          <w:rFonts w:ascii="Times New Roman" w:hAnsi="Times New Roman" w:eastAsia="Times New Roman" w:cs="Times New Roman"/>
-          <w:sz w:val="24"/>
-        </w:rPr>
-      </w:pPr>
-      <w:r>
-        <w:rPr>
-          <w:rFonts w:eastAsia="Times New Roman" w:cs="Times New Roman" w:ascii="Times New Roman" w:hAnsi="Times New Roman"/>
-          <w:sz w:val="24"/>
-        </w:rPr>
-      </w:r>
-    </w:p>
-    <w:p>
-      <w:pPr>
-        <w:pStyle w:val="Normal"/>
-        <w:numPr>
-          <w:ilvl w:val="0"/>
-          <w:numId w:val="0"/>
-        </w:numPr>
-        <w:spacing w:lineRule="atLeast" w:line="0"/>
-        <w:ind w:left="140" w:hanging="0"/>
-        <w:outlineLvl w:val="0"/>
-        <w:rPr>
-          <w:rFonts w:ascii="Times New Roman" w:hAnsi="Times New Roman" w:cs="Times New Roman"/>
-          <w:sz w:val="28"/>
-          <w:szCs w:val="28"/>
-        </w:rPr>
-      </w:pPr>
-      <w:r>
-        <w:rPr>
-          <w:rFonts w:eastAsia="Times New Roman" w:cs="Times New Roman" w:ascii="Times New Roman" w:hAnsi="Times New Roman"/>
-          <w:b/>
-          <w:sz w:val="28"/>
-        </w:rPr>
-        <w:t xml:space="preserve">Дисциплина: </w:t>
-      </w:r>
-      <w:r>
-        <w:rPr>
-          <w:rFonts w:eastAsia="Times New Roman" w:cs="Times New Roman" w:ascii="Times New Roman" w:hAnsi="Times New Roman"/>
-          <w:sz w:val="28"/>
-          <w:u w:val="single"/>
-        </w:rPr>
-        <w:t>Электроника</w:t>
-      </w:r>
-    </w:p>
-    <w:p>
-      <w:pPr>
-        <w:pStyle w:val="Normal"/>
-        <w:rPr/>
-      </w:pPr>
-      <w:r>
-        <w:rPr/>
-      </w:r>
-    </w:p>
-    <w:p>
-      <w:pPr>
-        <w:pStyle w:val="Normal"/>
-        <w:rPr/>
-      </w:pPr>
-      <w:r>
-        <w:rPr/>
-      </w:r>
-    </w:p>
-    <w:p>
-      <w:pPr>
-        <w:pStyle w:val="Normal"/>
-        <w:rPr/>
-      </w:pPr>
-      <w:r>
-        <w:rPr/>
-      </w:r>
-    </w:p>
-    <w:p>
-      <w:pPr>
-        <w:pStyle w:val="Normal"/>
-        <w:rPr/>
-      </w:pPr>
-      <w:r>
-        <w:rPr/>
-      </w:r>
-    </w:p>
-    <w:p>
-      <w:pPr>
-        <w:pStyle w:val="Normal"/>
-        <w:rPr/>
-      </w:pPr>
-      <w:r>
-        <w:rPr/>
-      </w:r>
-    </w:p>
-    <w:p>
-      <w:pPr>
-        <w:pStyle w:val="Normal"/>
-        <w:rPr/>
-      </w:pPr>
-      <w:r>
-        <w:rPr/>
-      </w:r>
-    </w:p>
-    <w:p>
-      <w:pPr>
-        <w:pStyle w:val="Normal"/>
-        <w:rPr/>
-      </w:pPr>
-      <w:r>
-        <w:rPr/>
-      </w:r>
-    </w:p>
-    <w:tbl>
-      <w:tblPr>
-        <w:tblW w:w="9620" w:type="dxa"/>
-        <w:jc w:val="left"/>
-        <w:tblInd w:w="220" w:type="dxa"/>
-        <w:tblLayout w:type="fixed"/>
-        <w:tblCellMar>
-          <w:top w:w="0" w:type="dxa"/>
-          <w:left w:w="0" w:type="dxa"/>
-          <w:bottom w:w="0" w:type="dxa"/>
-          <w:right w:w="0" w:type="dxa"/>
-        </w:tblCellMar>
-        <w:tblLook w:firstRow="0" w:noVBand="0" w:lastRow="0" w:firstColumn="0" w:lastColumn="0" w:noHBand="0" w:val="0000"/>
-      </w:tblPr>
-      <w:tblGrid>
-        <w:gridCol w:w="1979"/>
-        <w:gridCol w:w="1641"/>
-        <w:gridCol w:w="1899"/>
-        <w:gridCol w:w="2000"/>
-        <w:gridCol w:w="160"/>
-        <w:gridCol w:w="1940"/>
-      </w:tblGrid>
-      <w:tr>
-        <w:trPr>
-          <w:trHeight w:val="322" w:hRule="atLeast"/>
-        </w:trPr>
-        <w:tc>
-          <w:tcPr>
-            <w:tcW w:w="1979" w:type="dxa"/>
-            <w:tcBorders/>
-            <w:shd w:color="auto" w:fill="auto" w:val="clear"/>
-            <w:vAlign w:val="bottom"/>
-          </w:tcPr>
-          <w:p>
-            <w:pPr>
-              <w:pStyle w:val="Normal"/>
-              <w:widowControl w:val="false"/>
-              <w:spacing w:lineRule="atLeast" w:line="0"/>
-              <w:rPr>
-                <w:rFonts w:ascii="Times New Roman" w:hAnsi="Times New Roman" w:eastAsia="Times New Roman"/>
-                <w:sz w:val="28"/>
-              </w:rPr>
-            </w:pPr>
-            <w:r>
-              <w:rPr>
-                <w:rFonts w:eastAsia="Times New Roman" w:ascii="Times New Roman" w:hAnsi="Times New Roman"/>
-                <w:sz w:val="28"/>
-              </w:rPr>
-              <w:t>Студент</w:t>
-            </w:r>
-          </w:p>
-        </w:tc>
-        <w:tc>
-          <w:tcPr>
-            <w:tcW w:w="1641" w:type="dxa"/>
-            <w:tcBorders/>
-            <w:shd w:color="auto" w:fill="auto" w:val="clear"/>
-            <w:vAlign w:val="bottom"/>
-          </w:tcPr>
-          <w:p>
-            <w:pPr>
-              <w:pStyle w:val="Normal"/>
-              <w:widowControl w:val="false"/>
-              <w:spacing w:lineRule="atLeast" w:line="0"/>
-              <w:jc w:val="center"/>
-              <w:rPr>
-                <w:rFonts w:ascii="Times New Roman" w:hAnsi="Times New Roman" w:eastAsia="Times New Roman"/>
-                <w:w w:val="98"/>
-                <w:sz w:val="28"/>
-              </w:rPr>
-            </w:pPr>
-            <w:r>
-              <w:rPr>
-                <w:rFonts w:eastAsia="Times New Roman" w:ascii="Times New Roman" w:hAnsi="Times New Roman"/>
-                <w:w w:val="98"/>
-                <w:sz w:val="28"/>
-              </w:rPr>
-              <w:t>ИУ6-42Б</w:t>
-            </w:r>
-          </w:p>
-        </w:tc>
-        <w:tc>
-          <w:tcPr>
-            <w:tcW w:w="1899" w:type="dxa"/>
-            <w:tcBorders/>
-            <w:shd w:color="auto" w:fill="auto" w:val="clear"/>
-            <w:vAlign w:val="bottom"/>
-          </w:tcPr>
-          <w:p>
-            <w:pPr>
-              <w:pStyle w:val="Normal"/>
-              <w:widowControl w:val="false"/>
-              <w:spacing w:lineRule="atLeast" w:line="0"/>
-              <w:rPr>
-                <w:rFonts w:ascii="Times New Roman" w:hAnsi="Times New Roman" w:eastAsia="Times New Roman"/>
-                <w:sz w:val="24"/>
-              </w:rPr>
-            </w:pPr>
-            <w:r>
-              <w:rPr>
-                <w:rFonts w:eastAsia="Times New Roman" w:ascii="Times New Roman" w:hAnsi="Times New Roman"/>
-                <w:sz w:val="24"/>
-              </w:rPr>
-            </w:r>
-          </w:p>
-        </w:tc>
-        <w:tc>
-          <w:tcPr>
-            <w:tcW w:w="2000" w:type="dxa"/>
-            <w:tcBorders/>
-            <w:shd w:color="auto" w:fill="auto" w:val="clear"/>
-            <w:vAlign w:val="bottom"/>
-          </w:tcPr>
-          <w:p>
-            <w:pPr>
-              <w:pStyle w:val="Normal"/>
-              <w:widowControl w:val="false"/>
-              <w:spacing w:lineRule="atLeast" w:line="0"/>
-              <w:rPr>
-                <w:rFonts w:ascii="Times New Roman" w:hAnsi="Times New Roman" w:eastAsia="Times New Roman"/>
-                <w:sz w:val="24"/>
-              </w:rPr>
-            </w:pPr>
-            <w:r>
-              <w:rPr>
-                <w:rFonts w:eastAsia="Times New Roman" w:ascii="Times New Roman" w:hAnsi="Times New Roman"/>
-                <w:sz w:val="24"/>
-              </w:rPr>
-            </w:r>
-          </w:p>
-        </w:tc>
-        <w:tc>
-          <w:tcPr>
-            <w:tcW w:w="160" w:type="dxa"/>
-            <w:tcBorders/>
-            <w:shd w:color="auto" w:fill="auto" w:val="clear"/>
-            <w:vAlign w:val="bottom"/>
-          </w:tcPr>
-          <w:p>
-            <w:pPr>
-              <w:pStyle w:val="Normal"/>
-              <w:widowControl w:val="false"/>
-              <w:spacing w:lineRule="atLeast" w:line="0"/>
-              <w:rPr>
-                <w:rFonts w:ascii="Times New Roman" w:hAnsi="Times New Roman" w:eastAsia="Times New Roman"/>
-                <w:sz w:val="24"/>
-              </w:rPr>
-            </w:pPr>
-            <w:r>
-              <w:rPr>
-                <w:rFonts w:eastAsia="Times New Roman" w:ascii="Times New Roman" w:hAnsi="Times New Roman"/>
-                <w:sz w:val="24"/>
-              </w:rPr>
-            </w:r>
-          </w:p>
-        </w:tc>
-        <w:tc>
-          <w:tcPr>
-            <w:tcW w:w="1940" w:type="dxa"/>
-            <w:tcBorders/>
-            <w:shd w:color="auto" w:fill="auto" w:val="clear"/>
-            <w:vAlign w:val="bottom"/>
-          </w:tcPr>
-          <w:p>
-            <w:pPr>
-              <w:pStyle w:val="Normal"/>
-              <w:widowControl w:val="false"/>
-              <w:spacing w:lineRule="atLeast" w:line="0"/>
-              <w:jc w:val="center"/>
-              <w:rPr>
-                <w:rFonts w:ascii="Times New Roman" w:hAnsi="Times New Roman" w:eastAsia="Times New Roman" w:cs="Arial"/>
-                <w:sz w:val="28"/>
-                <w:szCs w:val="28"/>
-                <w:lang w:eastAsia="ru-RU"/>
-              </w:rPr>
-            </w:pPr>
-            <w:r>
-              <w:rPr>
-                <w:rFonts w:eastAsia="Times New Roman" w:cs="Arial" w:ascii="Times New Roman" w:hAnsi="Times New Roman"/>
-                <w:sz w:val="28"/>
-                <w:szCs w:val="28"/>
-                <w:lang w:eastAsia="ru-RU"/>
-              </w:rPr>
-              <w:t>С.В.Астахов</w:t>
-            </w:r>
-          </w:p>
-        </w:tc>
-      </w:tr>
-      <w:tr>
-        <w:trPr>
-          <w:trHeight w:val="25" w:hRule="atLeast"/>
-        </w:trPr>
-        <w:tc>
-          <w:tcPr>
-            <w:tcW w:w="1979" w:type="dxa"/>
-            <w:tcBorders/>
-            <w:shd w:color="auto" w:fill="auto" w:val="clear"/>
-            <w:vAlign w:val="bottom"/>
-          </w:tcPr>
-          <w:p>
-            <w:pPr>
-              <w:pStyle w:val="Normal"/>
-              <w:widowControl w:val="false"/>
-              <w:spacing w:lineRule="atLeast" w:line="0"/>
-              <w:rPr>
-                <w:rFonts w:ascii="Times New Roman" w:hAnsi="Times New Roman" w:eastAsia="Times New Roman"/>
-                <w:sz w:val="2"/>
-              </w:rPr>
-            </w:pPr>
-            <w:r>
-              <w:rPr>
-                <w:rFonts w:eastAsia="Times New Roman" w:ascii="Times New Roman" w:hAnsi="Times New Roman"/>
-                <w:sz w:val="2"/>
-              </w:rPr>
-            </w:r>
-          </w:p>
-        </w:tc>
-        <w:tc>
-          <w:tcPr>
-            <w:tcW w:w="1641" w:type="dxa"/>
-            <w:tcBorders>
-              <w:bottom w:val="single" w:sz="8" w:space="0" w:color="000000"/>
-            </w:tcBorders>
-            <w:shd w:color="auto" w:fill="auto" w:val="clear"/>
-            <w:vAlign w:val="bottom"/>
-          </w:tcPr>
-          <w:p>
-            <w:pPr>
-              <w:pStyle w:val="Normal"/>
-              <w:widowControl w:val="false"/>
-              <w:spacing w:lineRule="atLeast" w:line="0"/>
-              <w:rPr>
-                <w:rFonts w:ascii="Times New Roman" w:hAnsi="Times New Roman" w:eastAsia="Times New Roman"/>
-                <w:sz w:val="2"/>
-              </w:rPr>
-            </w:pPr>
-            <w:r>
-              <w:rPr>
-                <w:rFonts w:eastAsia="Times New Roman" w:ascii="Times New Roman" w:hAnsi="Times New Roman"/>
-                <w:sz w:val="2"/>
-              </w:rPr>
-            </w:r>
-          </w:p>
-        </w:tc>
-        <w:tc>
-          <w:tcPr>
-            <w:tcW w:w="1899" w:type="dxa"/>
-            <w:tcBorders/>
-            <w:shd w:color="auto" w:fill="auto" w:val="clear"/>
-            <w:vAlign w:val="bottom"/>
-          </w:tcPr>
-          <w:p>
-            <w:pPr>
-              <w:pStyle w:val="Normal"/>
-              <w:widowControl w:val="false"/>
-              <w:spacing w:lineRule="atLeast" w:line="0"/>
-              <w:rPr>
-                <w:rFonts w:ascii="Times New Roman" w:hAnsi="Times New Roman" w:eastAsia="Times New Roman"/>
-                <w:sz w:val="2"/>
-              </w:rPr>
-            </w:pPr>
-            <w:r>
-              <w:rPr>
-                <w:rFonts w:eastAsia="Times New Roman" w:ascii="Times New Roman" w:hAnsi="Times New Roman"/>
-                <w:sz w:val="2"/>
-              </w:rPr>
-            </w:r>
-          </w:p>
-        </w:tc>
-        <w:tc>
-          <w:tcPr>
-            <w:tcW w:w="2000" w:type="dxa"/>
-            <w:tcBorders>
-              <w:bottom w:val="single" w:sz="8" w:space="0" w:color="000000"/>
-            </w:tcBorders>
-            <w:shd w:color="auto" w:fill="auto" w:val="clear"/>
-            <w:vAlign w:val="bottom"/>
-          </w:tcPr>
-          <w:p>
-            <w:pPr>
-              <w:pStyle w:val="Normal"/>
-              <w:widowControl w:val="false"/>
-              <w:spacing w:lineRule="atLeast" w:line="0"/>
-              <w:rPr>
-                <w:rFonts w:ascii="Times New Roman" w:hAnsi="Times New Roman" w:eastAsia="Times New Roman"/>
-                <w:sz w:val="2"/>
-              </w:rPr>
-            </w:pPr>
-            <w:r>
-              <w:rPr>
-                <w:rFonts w:eastAsia="Times New Roman" w:ascii="Times New Roman" w:hAnsi="Times New Roman"/>
-                <w:sz w:val="2"/>
-              </w:rPr>
-            </w:r>
-          </w:p>
-        </w:tc>
-        <w:tc>
-          <w:tcPr>
-            <w:tcW w:w="160" w:type="dxa"/>
-            <w:tcBorders/>
-            <w:shd w:color="auto" w:fill="auto" w:val="clear"/>
-            <w:vAlign w:val="bottom"/>
-          </w:tcPr>
-          <w:p>
-            <w:pPr>
-              <w:pStyle w:val="Normal"/>
-              <w:widowControl w:val="false"/>
-              <w:spacing w:lineRule="atLeast" w:line="0"/>
-              <w:rPr>
-                <w:rFonts w:ascii="Times New Roman" w:hAnsi="Times New Roman" w:eastAsia="Times New Roman"/>
-                <w:sz w:val="2"/>
-              </w:rPr>
-            </w:pPr>
-            <w:r>
-              <w:rPr>
-                <w:rFonts w:eastAsia="Times New Roman" w:ascii="Times New Roman" w:hAnsi="Times New Roman"/>
-                <w:sz w:val="2"/>
-              </w:rPr>
-            </w:r>
-          </w:p>
-        </w:tc>
-        <w:tc>
-          <w:tcPr>
-            <w:tcW w:w="1940" w:type="dxa"/>
-            <w:tcBorders>
-              <w:bottom w:val="single" w:sz="8" w:space="0" w:color="000000"/>
-            </w:tcBorders>
-            <w:shd w:color="auto" w:fill="auto" w:val="clear"/>
-            <w:vAlign w:val="bottom"/>
-          </w:tcPr>
-          <w:p>
-            <w:pPr>
-              <w:pStyle w:val="Normal"/>
-              <w:widowControl w:val="false"/>
-              <w:spacing w:lineRule="atLeast" w:line="0"/>
-              <w:rPr>
-                <w:rFonts w:ascii="Times New Roman" w:hAnsi="Times New Roman" w:eastAsia="Times New Roman"/>
-                <w:sz w:val="2"/>
-              </w:rPr>
-            </w:pPr>
-            <w:r>
-              <w:rPr>
-                <w:rFonts w:eastAsia="Times New Roman" w:ascii="Times New Roman" w:hAnsi="Times New Roman"/>
-                <w:sz w:val="2"/>
-              </w:rPr>
-            </w:r>
-          </w:p>
-        </w:tc>
-      </w:tr>
-      <w:tr>
-        <w:trPr>
-          <w:trHeight w:val="222" w:hRule="atLeast"/>
-        </w:trPr>
-        <w:tc>
-          <w:tcPr>
-            <w:tcW w:w="1979" w:type="dxa"/>
-            <w:tcBorders/>
-            <w:shd w:color="auto" w:fill="auto" w:val="clear"/>
-            <w:vAlign w:val="bottom"/>
-          </w:tcPr>
-          <w:p>
-            <w:pPr>
-              <w:pStyle w:val="Normal"/>
-              <w:widowControl w:val="false"/>
-              <w:spacing w:lineRule="atLeast" w:line="0"/>
-              <w:rPr>
-                <w:rFonts w:ascii="Times New Roman" w:hAnsi="Times New Roman" w:eastAsia="Times New Roman"/>
-                <w:sz w:val="19"/>
-              </w:rPr>
-            </w:pPr>
-            <w:r>
-              <w:rPr>
-                <w:rFonts w:eastAsia="Times New Roman" w:ascii="Times New Roman" w:hAnsi="Times New Roman"/>
-                <w:sz w:val="19"/>
-              </w:rPr>
-            </w:r>
-          </w:p>
-        </w:tc>
-        <w:tc>
-          <w:tcPr>
-            <w:tcW w:w="1641" w:type="dxa"/>
-            <w:tcBorders/>
-            <w:shd w:color="auto" w:fill="auto" w:val="clear"/>
-            <w:vAlign w:val="bottom"/>
-          </w:tcPr>
-          <w:p>
-            <w:pPr>
-              <w:pStyle w:val="Normal"/>
-              <w:widowControl w:val="false"/>
-              <w:spacing w:lineRule="exact" w:line="222"/>
-              <w:jc w:val="center"/>
-              <w:rPr>
-                <w:rFonts w:ascii="Times New Roman" w:hAnsi="Times New Roman" w:eastAsia="Times New Roman"/>
-                <w:w w:val="98"/>
-              </w:rPr>
-            </w:pPr>
-            <w:r>
-              <w:rPr>
-                <w:rFonts w:eastAsia="Times New Roman" w:ascii="Times New Roman" w:hAnsi="Times New Roman"/>
-                <w:w w:val="98"/>
-              </w:rPr>
-              <w:t>(Группа)</w:t>
-            </w:r>
-          </w:p>
-        </w:tc>
-        <w:tc>
-          <w:tcPr>
-            <w:tcW w:w="1899" w:type="dxa"/>
-            <w:tcBorders/>
-            <w:shd w:color="auto" w:fill="auto" w:val="clear"/>
-            <w:vAlign w:val="bottom"/>
-          </w:tcPr>
-          <w:p>
-            <w:pPr>
-              <w:pStyle w:val="Normal"/>
-              <w:widowControl w:val="false"/>
-              <w:spacing w:lineRule="atLeast" w:line="0"/>
-              <w:rPr>
-                <w:rFonts w:ascii="Times New Roman" w:hAnsi="Times New Roman" w:eastAsia="Times New Roman"/>
-                <w:sz w:val="19"/>
-              </w:rPr>
-            </w:pPr>
-            <w:r>
-              <w:rPr>
-                <w:rFonts w:eastAsia="Times New Roman" w:ascii="Times New Roman" w:hAnsi="Times New Roman"/>
-                <w:sz w:val="19"/>
-              </w:rPr>
-            </w:r>
-          </w:p>
-        </w:tc>
-        <w:tc>
-          <w:tcPr>
-            <w:tcW w:w="2000" w:type="dxa"/>
-            <w:tcBorders/>
-            <w:shd w:color="auto" w:fill="auto" w:val="clear"/>
-            <w:vAlign w:val="bottom"/>
-          </w:tcPr>
-          <w:p>
-            <w:pPr>
-              <w:pStyle w:val="Normal"/>
-              <w:widowControl w:val="false"/>
-              <w:spacing w:lineRule="exact" w:line="222"/>
-              <w:ind w:left="320" w:hanging="0"/>
-              <w:rPr>
-                <w:rFonts w:ascii="Times New Roman" w:hAnsi="Times New Roman" w:eastAsia="Times New Roman"/>
-              </w:rPr>
-            </w:pPr>
-            <w:r>
-              <w:rPr>
-                <w:rFonts w:eastAsia="Times New Roman" w:ascii="Times New Roman" w:hAnsi="Times New Roman"/>
-              </w:rPr>
-              <w:t>(Подпись, дата)</w:t>
-            </w:r>
-          </w:p>
-        </w:tc>
-        <w:tc>
-          <w:tcPr>
-            <w:tcW w:w="160" w:type="dxa"/>
-            <w:tcBorders/>
-            <w:shd w:color="auto" w:fill="auto" w:val="clear"/>
-            <w:vAlign w:val="bottom"/>
-          </w:tcPr>
-          <w:p>
-            <w:pPr>
-              <w:pStyle w:val="Normal"/>
-              <w:widowControl w:val="false"/>
-              <w:spacing w:lineRule="atLeast" w:line="0"/>
-              <w:rPr>
-                <w:rFonts w:ascii="Times New Roman" w:hAnsi="Times New Roman" w:eastAsia="Times New Roman"/>
-                <w:sz w:val="19"/>
-              </w:rPr>
-            </w:pPr>
-            <w:r>
-              <w:rPr>
-                <w:rFonts w:eastAsia="Times New Roman" w:ascii="Times New Roman" w:hAnsi="Times New Roman"/>
-                <w:sz w:val="19"/>
-              </w:rPr>
-            </w:r>
-          </w:p>
-        </w:tc>
-        <w:tc>
-          <w:tcPr>
-            <w:tcW w:w="1940" w:type="dxa"/>
-            <w:tcBorders/>
-            <w:shd w:color="auto" w:fill="auto" w:val="clear"/>
-            <w:vAlign w:val="bottom"/>
-          </w:tcPr>
-          <w:p>
-            <w:pPr>
-              <w:pStyle w:val="Normal"/>
-              <w:widowControl w:val="false"/>
-              <w:spacing w:lineRule="exact" w:line="222"/>
-              <w:jc w:val="center"/>
-              <w:rPr>
-                <w:rFonts w:ascii="Times New Roman" w:hAnsi="Times New Roman" w:eastAsia="Times New Roman"/>
-                <w:w w:val="99"/>
-              </w:rPr>
-            </w:pPr>
-            <w:r>
-              <w:rPr>
-                <w:rFonts w:eastAsia="Times New Roman" w:ascii="Times New Roman" w:hAnsi="Times New Roman"/>
-                <w:w w:val="99"/>
-              </w:rPr>
-              <w:t>(И.О. Фамилия)</w:t>
-            </w:r>
-          </w:p>
-        </w:tc>
-      </w:tr>
-      <w:tr>
-        <w:trPr>
-          <w:trHeight w:val="753" w:hRule="atLeast"/>
-        </w:trPr>
-        <w:tc>
-          <w:tcPr>
-            <w:tcW w:w="1979" w:type="dxa"/>
-            <w:tcBorders/>
-            <w:shd w:color="auto" w:fill="auto" w:val="clear"/>
-            <w:vAlign w:val="bottom"/>
-          </w:tcPr>
-          <w:p>
-            <w:pPr>
-              <w:pStyle w:val="Normal"/>
-              <w:widowControl w:val="false"/>
-              <w:spacing w:lineRule="atLeast" w:line="0"/>
-              <w:rPr>
-                <w:rFonts w:ascii="Times New Roman" w:hAnsi="Times New Roman" w:eastAsia="Times New Roman"/>
-                <w:sz w:val="28"/>
-              </w:rPr>
-            </w:pPr>
-            <w:r>
-              <w:rPr>
-                <w:rFonts w:eastAsia="Times New Roman" w:ascii="Times New Roman" w:hAnsi="Times New Roman"/>
-                <w:sz w:val="28"/>
-              </w:rPr>
-              <w:t>Преподаватель</w:t>
-            </w:r>
-          </w:p>
-        </w:tc>
-        <w:tc>
-          <w:tcPr>
-            <w:tcW w:w="1641" w:type="dxa"/>
-            <w:tcBorders/>
-            <w:shd w:color="auto" w:fill="auto" w:val="clear"/>
-            <w:vAlign w:val="bottom"/>
-          </w:tcPr>
-          <w:p>
-            <w:pPr>
-              <w:pStyle w:val="Normal"/>
-              <w:widowControl w:val="false"/>
-              <w:spacing w:lineRule="atLeast" w:line="0"/>
-              <w:rPr>
-                <w:rFonts w:ascii="Times New Roman" w:hAnsi="Times New Roman" w:eastAsia="Times New Roman"/>
-                <w:sz w:val="24"/>
-              </w:rPr>
-            </w:pPr>
-            <w:r>
-              <w:rPr>
-                <w:rFonts w:eastAsia="Times New Roman" w:ascii="Times New Roman" w:hAnsi="Times New Roman"/>
-                <w:sz w:val="24"/>
-              </w:rPr>
-            </w:r>
-          </w:p>
-        </w:tc>
-        <w:tc>
-          <w:tcPr>
-            <w:tcW w:w="1899" w:type="dxa"/>
-            <w:tcBorders/>
-            <w:shd w:color="auto" w:fill="auto" w:val="clear"/>
-            <w:vAlign w:val="bottom"/>
-          </w:tcPr>
-          <w:p>
-            <w:pPr>
-              <w:pStyle w:val="Normal"/>
-              <w:widowControl w:val="false"/>
-              <w:spacing w:lineRule="atLeast" w:line="0"/>
-              <w:rPr>
-                <w:rFonts w:ascii="Times New Roman" w:hAnsi="Times New Roman" w:eastAsia="Times New Roman"/>
-                <w:sz w:val="24"/>
-              </w:rPr>
-            </w:pPr>
-            <w:r>
-              <w:rPr>
-                <w:rFonts w:eastAsia="Times New Roman" w:ascii="Times New Roman" w:hAnsi="Times New Roman"/>
-                <w:sz w:val="24"/>
-              </w:rPr>
-            </w:r>
-          </w:p>
-        </w:tc>
-        <w:tc>
-          <w:tcPr>
-            <w:tcW w:w="2000" w:type="dxa"/>
-            <w:tcBorders>
-              <w:bottom w:val="single" w:sz="8" w:space="0" w:color="000000"/>
-            </w:tcBorders>
-            <w:shd w:color="auto" w:fill="auto" w:val="clear"/>
-            <w:vAlign w:val="bottom"/>
-          </w:tcPr>
-          <w:p>
-            <w:pPr>
-              <w:pStyle w:val="Normal"/>
-              <w:widowControl w:val="false"/>
-              <w:spacing w:lineRule="atLeast" w:line="0"/>
-              <w:rPr>
-                <w:rFonts w:ascii="Times New Roman" w:hAnsi="Times New Roman" w:eastAsia="Times New Roman"/>
-                <w:sz w:val="24"/>
-              </w:rPr>
-            </w:pPr>
-            <w:r>
-              <w:rPr>
-                <w:rFonts w:eastAsia="Times New Roman" w:ascii="Times New Roman" w:hAnsi="Times New Roman"/>
-                <w:sz w:val="24"/>
-              </w:rPr>
-            </w:r>
-          </w:p>
-        </w:tc>
-        <w:tc>
-          <w:tcPr>
-            <w:tcW w:w="160" w:type="dxa"/>
-            <w:tcBorders/>
-            <w:shd w:color="auto" w:fill="auto" w:val="clear"/>
-            <w:vAlign w:val="bottom"/>
-          </w:tcPr>
-          <w:p>
-            <w:pPr>
-              <w:pStyle w:val="Normal"/>
-              <w:widowControl w:val="false"/>
-              <w:spacing w:lineRule="atLeast" w:line="0"/>
-              <w:rPr>
-                <w:rFonts w:ascii="Times New Roman" w:hAnsi="Times New Roman" w:eastAsia="Times New Roman"/>
-                <w:sz w:val="24"/>
-              </w:rPr>
-            </w:pPr>
-            <w:r>
-              <w:rPr>
-                <w:rFonts w:eastAsia="Times New Roman" w:ascii="Times New Roman" w:hAnsi="Times New Roman"/>
-                <w:sz w:val="24"/>
-              </w:rPr>
-            </w:r>
-          </w:p>
-        </w:tc>
-        <w:tc>
-          <w:tcPr>
-            <w:tcW w:w="1940" w:type="dxa"/>
-            <w:tcBorders>
-              <w:bottom w:val="single" w:sz="8" w:space="0" w:color="000000"/>
-            </w:tcBorders>
-            <w:shd w:color="auto" w:fill="auto" w:val="clear"/>
-            <w:vAlign w:val="bottom"/>
-          </w:tcPr>
-          <w:p>
-            <w:pPr>
-              <w:pStyle w:val="Normal"/>
-              <w:widowControl w:val="false"/>
-              <w:spacing w:lineRule="atLeast" w:line="0"/>
-              <w:jc w:val="center"/>
-              <w:rPr>
-                <w:rFonts w:ascii="Times New Roman" w:hAnsi="Times New Roman" w:eastAsia="Times New Roman"/>
-                <w:sz w:val="28"/>
-              </w:rPr>
-            </w:pPr>
-            <w:r>
-              <w:rPr>
-                <w:rFonts w:eastAsia="Times New Roman" w:ascii="Times New Roman" w:hAnsi="Times New Roman"/>
-                <w:sz w:val="28"/>
-              </w:rPr>
-              <w:t>Н. В. Аксенов</w:t>
-            </w:r>
-          </w:p>
-        </w:tc>
-      </w:tr>
-      <w:tr>
-        <w:trPr>
-          <w:trHeight w:val="227" w:hRule="atLeast"/>
-        </w:trPr>
-        <w:tc>
-          <w:tcPr>
-            <w:tcW w:w="1979" w:type="dxa"/>
-            <w:tcBorders/>
-            <w:shd w:color="auto" w:fill="auto" w:val="clear"/>
-            <w:vAlign w:val="bottom"/>
-          </w:tcPr>
-          <w:p>
-            <w:pPr>
-              <w:pStyle w:val="Normal"/>
-              <w:widowControl w:val="false"/>
-              <w:spacing w:lineRule="atLeast" w:line="0"/>
-              <w:rPr>
-                <w:rFonts w:ascii="Times New Roman" w:hAnsi="Times New Roman" w:eastAsia="Times New Roman"/>
-                <w:sz w:val="19"/>
-              </w:rPr>
-            </w:pPr>
-            <w:r>
-              <w:rPr>
-                <w:rFonts w:eastAsia="Times New Roman" w:ascii="Times New Roman" w:hAnsi="Times New Roman"/>
-                <w:sz w:val="19"/>
-              </w:rPr>
-            </w:r>
-          </w:p>
-        </w:tc>
-        <w:tc>
-          <w:tcPr>
-            <w:tcW w:w="1641" w:type="dxa"/>
-            <w:tcBorders/>
-            <w:shd w:color="auto" w:fill="auto" w:val="clear"/>
-            <w:vAlign w:val="bottom"/>
-          </w:tcPr>
-          <w:p>
-            <w:pPr>
-              <w:pStyle w:val="Normal"/>
-              <w:widowControl w:val="false"/>
-              <w:spacing w:lineRule="atLeast" w:line="0"/>
-              <w:rPr>
-                <w:rFonts w:ascii="Times New Roman" w:hAnsi="Times New Roman" w:eastAsia="Times New Roman"/>
-                <w:sz w:val="19"/>
-              </w:rPr>
-            </w:pPr>
-            <w:r>
-              <w:rPr>
-                <w:rFonts w:eastAsia="Times New Roman" w:ascii="Times New Roman" w:hAnsi="Times New Roman"/>
-                <w:sz w:val="19"/>
-              </w:rPr>
-            </w:r>
-          </w:p>
-        </w:tc>
-        <w:tc>
-          <w:tcPr>
-            <w:tcW w:w="1899" w:type="dxa"/>
-            <w:tcBorders/>
-            <w:shd w:color="auto" w:fill="auto" w:val="clear"/>
-            <w:vAlign w:val="bottom"/>
-          </w:tcPr>
-          <w:p>
-            <w:pPr>
-              <w:pStyle w:val="Normal"/>
-              <w:widowControl w:val="false"/>
-              <w:spacing w:lineRule="atLeast" w:line="0"/>
-              <w:rPr>
-                <w:rFonts w:ascii="Times New Roman" w:hAnsi="Times New Roman" w:eastAsia="Times New Roman"/>
-                <w:sz w:val="19"/>
-              </w:rPr>
-            </w:pPr>
-            <w:r>
-              <w:rPr>
-                <w:rFonts w:eastAsia="Times New Roman" w:ascii="Times New Roman" w:hAnsi="Times New Roman"/>
-                <w:sz w:val="19"/>
-              </w:rPr>
-            </w:r>
-          </w:p>
-        </w:tc>
-        <w:tc>
-          <w:tcPr>
-            <w:tcW w:w="2000" w:type="dxa"/>
-            <w:tcBorders/>
-            <w:shd w:color="auto" w:fill="auto" w:val="clear"/>
-            <w:vAlign w:val="bottom"/>
-          </w:tcPr>
-          <w:p>
-            <w:pPr>
-              <w:pStyle w:val="Normal"/>
-              <w:widowControl w:val="false"/>
-              <w:spacing w:lineRule="exact" w:line="227"/>
-              <w:ind w:left="320" w:hanging="0"/>
-              <w:rPr>
-                <w:rFonts w:ascii="Times New Roman" w:hAnsi="Times New Roman" w:eastAsia="Times New Roman"/>
-              </w:rPr>
-            </w:pPr>
-            <w:r>
-              <w:rPr>
-                <w:rFonts w:eastAsia="Times New Roman" w:ascii="Times New Roman" w:hAnsi="Times New Roman"/>
-              </w:rPr>
-              <w:t>(Подпись, дата)</w:t>
-            </w:r>
-          </w:p>
-        </w:tc>
-        <w:tc>
-          <w:tcPr>
-            <w:tcW w:w="160" w:type="dxa"/>
-            <w:tcBorders/>
-            <w:shd w:color="auto" w:fill="auto" w:val="clear"/>
-            <w:vAlign w:val="bottom"/>
-          </w:tcPr>
-          <w:p>
-            <w:pPr>
-              <w:pStyle w:val="Normal"/>
-              <w:widowControl w:val="false"/>
-              <w:spacing w:lineRule="atLeast" w:line="0"/>
-              <w:rPr>
-                <w:rFonts w:ascii="Times New Roman" w:hAnsi="Times New Roman" w:eastAsia="Times New Roman"/>
-                <w:sz w:val="19"/>
-              </w:rPr>
-            </w:pPr>
-            <w:r>
-              <w:rPr>
-                <w:rFonts w:eastAsia="Times New Roman" w:ascii="Times New Roman" w:hAnsi="Times New Roman"/>
-                <w:sz w:val="19"/>
-              </w:rPr>
-            </w:r>
-          </w:p>
-        </w:tc>
-        <w:tc>
-          <w:tcPr>
-            <w:tcW w:w="1940" w:type="dxa"/>
-            <w:tcBorders/>
-            <w:shd w:color="auto" w:fill="auto" w:val="clear"/>
-            <w:vAlign w:val="bottom"/>
-          </w:tcPr>
-          <w:p>
-            <w:pPr>
-              <w:pStyle w:val="Normal"/>
-              <w:widowControl w:val="false"/>
-              <w:spacing w:lineRule="exact" w:line="227"/>
-              <w:jc w:val="center"/>
-              <w:rPr>
-                <w:rFonts w:ascii="Times New Roman" w:hAnsi="Times New Roman" w:eastAsia="Times New Roman"/>
-                <w:w w:val="99"/>
-              </w:rPr>
-            </w:pPr>
-            <w:r>
-              <w:rPr>
-                <w:rFonts w:eastAsia="Times New Roman" w:ascii="Times New Roman" w:hAnsi="Times New Roman"/>
-                <w:w w:val="99"/>
-              </w:rPr>
-              <w:t>(И.О. Фамилия)</w:t>
-            </w:r>
-          </w:p>
-        </w:tc>
-      </w:tr>
-    </w:tbl>
-    <w:p>
-      <w:pPr>
-        <w:pStyle w:val="Normal"/>
-        <w:rPr/>
-      </w:pPr>
-      <w:r>
-        <w:rPr/>
-      </w:r>
-    </w:p>
-    <w:p>
-      <w:pPr>
-        <w:pStyle w:val="Normal"/>
-        <w:rPr/>
-      </w:pPr>
-      <w:r>
-        <w:rPr/>
-      </w:r>
-    </w:p>
-    <w:p>
-      <w:pPr>
-        <w:pStyle w:val="Normal"/>
-        <w:rPr/>
-      </w:pPr>
-      <w:r>
-        <w:rPr/>
-      </w:r>
-    </w:p>
-    <w:p>
-      <w:pPr>
-        <w:pStyle w:val="Normal"/>
-        <w:rPr/>
-      </w:pPr>
-      <w:r>
-        <w:rPr/>
-      </w:r>
-    </w:p>
-    <w:p>
-      <w:pPr>
-        <w:pStyle w:val="Normal"/>
-        <w:numPr>
-          <w:ilvl w:val="0"/>
-          <w:numId w:val="0"/>
-        </w:numPr>
-        <w:spacing w:lineRule="atLeast" w:line="0"/>
-        <w:ind w:right="-79" w:hanging="0"/>
-        <w:jc w:val="center"/>
-        <w:outlineLvl w:val="0"/>
-        <w:rPr>
-          <w:rFonts w:ascii="Times New Roman" w:hAnsi="Times New Roman" w:eastAsia="Times New Roman"/>
-          <w:sz w:val="24"/>
-        </w:rPr>
-      </w:pPr>
-      <w:r>
-        <w:rPr>
-          <w:rFonts w:eastAsia="Times New Roman" w:ascii="Times New Roman" w:hAnsi="Times New Roman"/>
-          <w:sz w:val="24"/>
-        </w:rPr>
-        <w:t>Москва, 202</w:t>
-      </w:r>
-      <w:r>
-        <w:rPr>
-          <w:rFonts w:eastAsia="Times New Roman" w:ascii="Times New Roman" w:hAnsi="Times New Roman"/>
-          <w:sz w:val="24"/>
-        </w:rPr>
-        <w:t>1</w:t>
-      </w:r>
-    </w:p>
-    <w:p>
-      <w:pPr>
-        <w:pStyle w:val="Normal"/>
-        <w:shd w:val="clear" w:color="auto" w:fill="FFFFFF"/>
-        <w:spacing w:lineRule="auto" w:line="276"/>
-        <w:ind w:firstLine="709"/>
-        <w:jc w:val="both"/>
-        <w:rPr>
-          <w:rFonts w:ascii="Calibri" w:hAnsi="Calibri"/>
-          <w:sz w:val="28"/>
-          <w:szCs w:val="28"/>
-        </w:rPr>
-      </w:pPr>
-      <w:r>
-        <w:rPr>
-          <w:rFonts w:eastAsia="Times New Roman" w:cs="Times New Roman" w:ascii="Calibri" w:hAnsi="Calibri"/>
-          <w:b w:val="false"/>
-          <w:bCs w:val="false"/>
-          <w:sz w:val="28"/>
-          <w:szCs w:val="28"/>
-        </w:rPr>
-        <w:t xml:space="preserve">Цель: </w:t>
-      </w:r>
-      <w:r>
-        <w:rPr>
-          <w:rFonts w:eastAsia="Times New Roman" w:cs="Times New Roman" w:ascii="Calibri" w:hAnsi="Calibri"/>
-          <w:color w:val="000000"/>
-          <w:sz w:val="28"/>
-          <w:szCs w:val="28"/>
-        </w:rPr>
-        <w:t xml:space="preserve">исследовать статические режимы и переходные процессы в схеме простого транзисторного ключа. </w:t>
-      </w:r>
-    </w:p>
-    <w:p>
-      <w:pPr>
-        <w:pStyle w:val="Normal"/>
-        <w:shd w:val="clear" w:color="auto" w:fill="FFFFFF"/>
-        <w:spacing w:lineRule="auto" w:line="276"/>
-        <w:rPr>
-          <w:rFonts w:ascii="Calibri" w:hAnsi="Calibri" w:eastAsia="Calibri" w:cs="Times New Roman" w:eastAsiaTheme="minorHAnsi"/>
-          <w:b/>
-          <w:b/>
-          <w:bCs/>
-          <w:sz w:val="28"/>
-          <w:szCs w:val="28"/>
-          <w:lang w:eastAsia="en-US"/>
-        </w:rPr>
-      </w:pPr>
-      <w:r>
-        <w:rPr>
-          <w:rFonts w:eastAsia="Calibri" w:cs="Times New Roman" w:eastAsiaTheme="minorHAnsi" w:ascii="Calibri" w:hAnsi="Calibri"/>
-          <w:b/>
-          <w:bCs/>
-          <w:sz w:val="28"/>
-          <w:szCs w:val="28"/>
-          <w:lang w:eastAsia="en-US"/>
-        </w:rPr>
-      </w:r>
-    </w:p>
-    <w:p>
-      <w:pPr>
-        <w:pStyle w:val="Normal"/>
-        <w:shd w:val="clear" w:color="auto" w:fill="FFFFFF"/>
-        <w:spacing w:lineRule="auto" w:line="276"/>
-        <w:ind w:firstLine="709"/>
-        <w:jc w:val="center"/>
-        <w:rPr>
-          <w:rFonts w:ascii="Calibri" w:hAnsi="Calibri"/>
-          <w:sz w:val="28"/>
-          <w:szCs w:val="28"/>
-        </w:rPr>
-      </w:pPr>
-      <w:r>
-        <w:rPr>
-          <w:rFonts w:eastAsia="Calibri" w:cs="Times New Roman" w:ascii="Calibri" w:hAnsi="Calibri" w:eastAsiaTheme="minorHAnsi"/>
-          <w:b/>
-          <w:bCs/>
-          <w:sz w:val="28"/>
-          <w:szCs w:val="28"/>
-          <w:lang w:eastAsia="en-US"/>
-        </w:rPr>
-        <w:t>Нахождение «граничной точки»</w:t>
-      </w:r>
-    </w:p>
-    <w:p>
-      <w:pPr>
-        <w:pStyle w:val="Normal"/>
-        <w:shd w:val="clear" w:color="auto" w:fill="FFFFFF"/>
-        <w:spacing w:lineRule="auto" w:line="276"/>
-        <w:ind w:firstLine="709"/>
-        <w:jc w:val="center"/>
-        <w:rPr>
-          <w:rFonts w:ascii="Calibri" w:hAnsi="Calibri"/>
-          <w:sz w:val="28"/>
-          <w:szCs w:val="28"/>
-        </w:rPr>
-      </w:pPr>
-      <w:r>
-        <w:rPr>
-          <w:rFonts w:ascii="Calibri" w:hAnsi="Calibri"/>
-          <w:sz w:val="28"/>
-          <w:szCs w:val="28"/>
-        </w:rPr>
-        <w:drawing>
-          <wp:inline distT="0" distB="0" distL="0" distR="0">
-            <wp:extent cx="4816475" cy="2774950"/>
-            <wp:effectExtent l="0" t="0" r="0" b="0"/>
-            <wp:docPr id="5" name="Рисунок 13" descr=""/>
-            <wp:cNvGraphicFramePr>
-              <a:graphicFrameLocks xmlns:a="http://schemas.openxmlformats.org/drawingml/2006/main" noChangeAspect="1"/>
-            </wp:cNvGraphicFramePr>
-            <a:graphic xmlns:a="http://schemas.openxmlformats.org/drawingml/2006/main">
-              <a:graphicData uri="http://schemas.openxmlformats.org/drawingml/2006/picture">
-                <pic:pic xmlns:pic="http://schemas.openxmlformats.org/drawingml/2006/picture">
-                  <pic:nvPicPr>
-                    <pic:cNvPr id="5" name="Рисунок 13" descr=""/>
-                    <pic:cNvPicPr>
-                      <a:picLocks noChangeAspect="1" noChangeArrowheads="1"/>
-                    </pic:cNvPicPr>
-                  </pic:nvPicPr>
-                  <pic:blipFill>
-                    <a:blip r:embed="rId5"/>
                     <a:stretch>
                       <a:fillRect/>
                     </a:stretch>
@@ -2211,7 +1944,7 @@
           <wp:inline distT="0" distB="0" distL="0" distR="0">
             <wp:extent cx="1329055" cy="513080"/>
             <wp:effectExtent l="0" t="0" r="0" b="0"/>
-            <wp:docPr id="6" name="Изображение1" descr=""/>
+            <wp:docPr id="4" name="Изображение1" descr=""/>
             <wp:cNvGraphicFramePr>
               <a:graphicFrameLocks xmlns:a="http://schemas.openxmlformats.org/drawingml/2006/main" noChangeAspect="1"/>
             </wp:cNvGraphicFramePr>
@@ -2219,13 +1952,13 @@
               <a:graphicData uri="http://schemas.openxmlformats.org/drawingml/2006/picture">
                 <pic:pic xmlns:pic="http://schemas.openxmlformats.org/drawingml/2006/picture">
                   <pic:nvPicPr>
-                    <pic:cNvPr id="6" name="Изображение1" descr=""/>
+                    <pic:cNvPr id="4" name="Изображение1" descr=""/>
                     <pic:cNvPicPr>
                       <a:picLocks noChangeAspect="1" noChangeArrowheads="1"/>
                     </pic:cNvPicPr>
                   </pic:nvPicPr>
                   <pic:blipFill>
-                    <a:blip r:embed="rId6"/>
+                    <a:blip r:embed="rId5"/>
                     <a:stretch>
                       <a:fillRect/>
                     </a:stretch>
@@ -2290,7 +2023,7 @@
           <wp:inline distT="0" distB="0" distL="0" distR="0">
             <wp:extent cx="3075940" cy="2386330"/>
             <wp:effectExtent l="0" t="0" r="0" b="0"/>
-            <wp:docPr id="7" name="Изображение2" descr=""/>
+            <wp:docPr id="5" name="Изображение2" descr=""/>
             <wp:cNvGraphicFramePr>
               <a:graphicFrameLocks xmlns:a="http://schemas.openxmlformats.org/drawingml/2006/main" noChangeAspect="1"/>
             </wp:cNvGraphicFramePr>
@@ -2298,13 +2031,13 @@
               <a:graphicData uri="http://schemas.openxmlformats.org/drawingml/2006/picture">
                 <pic:pic xmlns:pic="http://schemas.openxmlformats.org/drawingml/2006/picture">
                   <pic:nvPicPr>
-                    <pic:cNvPr id="7" name="Изображение2" descr=""/>
+                    <pic:cNvPr id="5" name="Изображение2" descr=""/>
                     <pic:cNvPicPr>
                       <a:picLocks noChangeAspect="1" noChangeArrowheads="1"/>
                     </pic:cNvPicPr>
                   </pic:nvPicPr>
                   <pic:blipFill>
-                    <a:blip r:embed="rId7"/>
+                    <a:blip r:embed="rId6"/>
                     <a:stretch>
                       <a:fillRect/>
                     </a:stretch>
@@ -2456,7 +2189,7 @@
           <wp:inline distT="0" distB="0" distL="0" distR="0">
             <wp:extent cx="3202305" cy="485140"/>
             <wp:effectExtent l="0" t="0" r="0" b="0"/>
-            <wp:docPr id="8" name="Изображение3" descr=""/>
+            <wp:docPr id="6" name="Изображение3" descr=""/>
             <wp:cNvGraphicFramePr>
               <a:graphicFrameLocks xmlns:a="http://schemas.openxmlformats.org/drawingml/2006/main" noChangeAspect="1"/>
             </wp:cNvGraphicFramePr>
@@ -2464,13 +2197,13 @@
               <a:graphicData uri="http://schemas.openxmlformats.org/drawingml/2006/picture">
                 <pic:pic xmlns:pic="http://schemas.openxmlformats.org/drawingml/2006/picture">
                   <pic:nvPicPr>
-                    <pic:cNvPr id="8" name="Изображение3" descr=""/>
+                    <pic:cNvPr id="6" name="Изображение3" descr=""/>
                     <pic:cNvPicPr>
                       <a:picLocks noChangeAspect="1" noChangeArrowheads="1"/>
                     </pic:cNvPicPr>
                   </pic:nvPicPr>
                   <pic:blipFill>
-                    <a:blip r:embed="rId8"/>
+                    <a:blip r:embed="rId7"/>
                     <a:stretch>
                       <a:fillRect/>
                     </a:stretch>
@@ -2513,7 +2246,7 @@
           <wp:inline distT="0" distB="0" distL="0" distR="0">
             <wp:extent cx="2596515" cy="534035"/>
             <wp:effectExtent l="0" t="0" r="0" b="0"/>
-            <wp:docPr id="9" name="Рисунок 5" descr=""/>
+            <wp:docPr id="7" name="Рисунок 5" descr=""/>
             <wp:cNvGraphicFramePr>
               <a:graphicFrameLocks xmlns:a="http://schemas.openxmlformats.org/drawingml/2006/main" noChangeAspect="1"/>
             </wp:cNvGraphicFramePr>
@@ -2521,13 +2254,13 @@
               <a:graphicData uri="http://schemas.openxmlformats.org/drawingml/2006/picture">
                 <pic:pic xmlns:pic="http://schemas.openxmlformats.org/drawingml/2006/picture">
                   <pic:nvPicPr>
-                    <pic:cNvPr id="9" name="Рисунок 5" descr=""/>
+                    <pic:cNvPr id="7" name="Рисунок 5" descr=""/>
                     <pic:cNvPicPr>
                       <a:picLocks noChangeAspect="1" noChangeArrowheads="1"/>
                     </pic:cNvPicPr>
                   </pic:nvPicPr>
                   <pic:blipFill>
-                    <a:blip r:embed="rId9"/>
+                    <a:blip r:embed="rId8"/>
                     <a:stretch>
                       <a:fillRect/>
                     </a:stretch>
@@ -2570,7 +2303,7 @@
           <wp:inline distT="0" distB="0" distL="0" distR="0">
             <wp:extent cx="1193165" cy="355600"/>
             <wp:effectExtent l="0" t="0" r="0" b="0"/>
-            <wp:docPr id="10" name="Рисунок 6" descr=""/>
+            <wp:docPr id="8" name="Рисунок 6" descr=""/>
             <wp:cNvGraphicFramePr>
               <a:graphicFrameLocks xmlns:a="http://schemas.openxmlformats.org/drawingml/2006/main" noChangeAspect="1"/>
             </wp:cNvGraphicFramePr>
@@ -2578,13 +2311,13 @@
               <a:graphicData uri="http://schemas.openxmlformats.org/drawingml/2006/picture">
                 <pic:pic xmlns:pic="http://schemas.openxmlformats.org/drawingml/2006/picture">
                   <pic:nvPicPr>
-                    <pic:cNvPr id="10" name="Рисунок 6" descr=""/>
+                    <pic:cNvPr id="8" name="Рисунок 6" descr=""/>
                     <pic:cNvPicPr>
                       <a:picLocks noChangeAspect="1" noChangeArrowheads="1"/>
                     </pic:cNvPicPr>
                   </pic:nvPicPr>
                   <pic:blipFill>
-                    <a:blip r:embed="rId10"/>
+                    <a:blip r:embed="rId9"/>
                     <a:stretch>
                       <a:fillRect/>
                     </a:stretch>
@@ -2743,7 +2476,7 @@
           <wp:inline distT="0" distB="0" distL="0" distR="0">
             <wp:extent cx="4829175" cy="2303780"/>
             <wp:effectExtent l="0" t="0" r="0" b="0"/>
-            <wp:docPr id="11" name="Рисунок 7" descr=""/>
+            <wp:docPr id="9" name="Рисунок 7" descr=""/>
             <wp:cNvGraphicFramePr>
               <a:graphicFrameLocks xmlns:a="http://schemas.openxmlformats.org/drawingml/2006/main" noChangeAspect="1"/>
             </wp:cNvGraphicFramePr>
@@ -2751,13 +2484,13 @@
               <a:graphicData uri="http://schemas.openxmlformats.org/drawingml/2006/picture">
                 <pic:pic xmlns:pic="http://schemas.openxmlformats.org/drawingml/2006/picture">
                   <pic:nvPicPr>
-                    <pic:cNvPr id="11" name="Рисунок 7" descr=""/>
+                    <pic:cNvPr id="9" name="Рисунок 7" descr=""/>
                     <pic:cNvPicPr>
                       <a:picLocks noChangeAspect="1" noChangeArrowheads="1"/>
                     </pic:cNvPicPr>
                   </pic:nvPicPr>
                   <pic:blipFill>
-                    <a:blip r:embed="rId11"/>
+                    <a:blip r:embed="rId10"/>
                     <a:stretch>
                       <a:fillRect/>
                     </a:stretch>
@@ -2850,7 +2583,7 @@
           <wp:inline distT="0" distB="0" distL="0" distR="0">
             <wp:extent cx="4871720" cy="2383790"/>
             <wp:effectExtent l="0" t="0" r="0" b="0"/>
-            <wp:docPr id="12" name="Рисунок 8" descr=""/>
+            <wp:docPr id="10" name="Рисунок 8" descr=""/>
             <wp:cNvGraphicFramePr>
               <a:graphicFrameLocks xmlns:a="http://schemas.openxmlformats.org/drawingml/2006/main" noChangeAspect="1"/>
             </wp:cNvGraphicFramePr>
@@ -2858,13 +2591,13 @@
               <a:graphicData uri="http://schemas.openxmlformats.org/drawingml/2006/picture">
                 <pic:pic xmlns:pic="http://schemas.openxmlformats.org/drawingml/2006/picture">
                   <pic:nvPicPr>
-                    <pic:cNvPr id="12" name="Рисунок 8" descr=""/>
+                    <pic:cNvPr id="10" name="Рисунок 8" descr=""/>
                     <pic:cNvPicPr>
                       <a:picLocks noChangeAspect="1" noChangeArrowheads="1"/>
                     </pic:cNvPicPr>
                   </pic:nvPicPr>
                   <pic:blipFill>
-                    <a:blip r:embed="rId12"/>
+                    <a:blip r:embed="rId11"/>
                     <a:stretch>
                       <a:fillRect/>
                     </a:stretch>
@@ -3232,7 +2965,7 @@
           <w:szCs w:val="28"/>
         </w:rPr>
         <w:drawing>
-          <wp:anchor behindDoc="0" distT="0" distB="0" distL="0" distR="0" simplePos="0" locked="0" layoutInCell="0" allowOverlap="1" relativeHeight="36">
+          <wp:anchor behindDoc="0" distT="0" distB="0" distL="0" distR="0" simplePos="0" locked="0" layoutInCell="0" allowOverlap="1" relativeHeight="32">
             <wp:simplePos x="0" y="0"/>
             <wp:positionH relativeFrom="column">
               <wp:align>center</wp:align>
@@ -3243,7 +2976,7 @@
             <wp:extent cx="5476875" cy="3228975"/>
             <wp:effectExtent l="0" t="0" r="0" b="0"/>
             <wp:wrapSquare wrapText="largest"/>
-            <wp:docPr id="13" name="Изображение4" descr=""/>
+            <wp:docPr id="11" name="Изображение4" descr=""/>
             <wp:cNvGraphicFramePr>
               <a:graphicFrameLocks xmlns:a="http://schemas.openxmlformats.org/drawingml/2006/main" noChangeAspect="1"/>
             </wp:cNvGraphicFramePr>
@@ -3251,13 +2984,13 @@
               <a:graphicData uri="http://schemas.openxmlformats.org/drawingml/2006/picture">
                 <pic:pic xmlns:pic="http://schemas.openxmlformats.org/drawingml/2006/picture">
                   <pic:nvPicPr>
-                    <pic:cNvPr id="13" name="Изображение4" descr=""/>
+                    <pic:cNvPr id="11" name="Изображение4" descr=""/>
                     <pic:cNvPicPr>
                       <a:picLocks noChangeAspect="1" noChangeArrowheads="1"/>
                     </pic:cNvPicPr>
                   </pic:nvPicPr>
                   <pic:blipFill>
-                    <a:blip r:embed="rId13"/>
+                    <a:blip r:embed="rId12"/>
                     <a:stretch>
                       <a:fillRect/>
                     </a:stretch>
@@ -4945,7 +4678,7 @@
           <wp:inline distT="0" distB="0" distL="0" distR="0">
             <wp:extent cx="4704715" cy="2727325"/>
             <wp:effectExtent l="0" t="0" r="0" b="0"/>
-            <wp:docPr id="14" name="Рисунок 14" descr=""/>
+            <wp:docPr id="12" name="Рисунок 14" descr=""/>
             <wp:cNvGraphicFramePr>
               <a:graphicFrameLocks xmlns:a="http://schemas.openxmlformats.org/drawingml/2006/main" noChangeAspect="1"/>
             </wp:cNvGraphicFramePr>
@@ -4953,13 +4686,13 @@
               <a:graphicData uri="http://schemas.openxmlformats.org/drawingml/2006/picture">
                 <pic:pic xmlns:pic="http://schemas.openxmlformats.org/drawingml/2006/picture">
                   <pic:nvPicPr>
-                    <pic:cNvPr id="14" name="Рисунок 14" descr=""/>
+                    <pic:cNvPr id="12" name="Рисунок 14" descr=""/>
                     <pic:cNvPicPr>
                       <a:picLocks noChangeAspect="1" noChangeArrowheads="1"/>
                     </pic:cNvPicPr>
                   </pic:nvPicPr>
                   <pic:blipFill>
-                    <a:blip r:embed="rId14"/>
+                    <a:blip r:embed="rId13"/>
                     <a:stretch>
                       <a:fillRect/>
                     </a:stretch>
@@ -5048,7 +4781,7 @@
           <wp:inline distT="0" distB="0" distL="0" distR="0">
             <wp:extent cx="4933950" cy="2647315"/>
             <wp:effectExtent l="0" t="0" r="0" b="0"/>
-            <wp:docPr id="15" name="Рисунок 15" descr=""/>
+            <wp:docPr id="13" name="Рисунок 15" descr=""/>
             <wp:cNvGraphicFramePr>
               <a:graphicFrameLocks xmlns:a="http://schemas.openxmlformats.org/drawingml/2006/main" noChangeAspect="1"/>
             </wp:cNvGraphicFramePr>
@@ -5056,13 +4789,13 @@
               <a:graphicData uri="http://schemas.openxmlformats.org/drawingml/2006/picture">
                 <pic:pic xmlns:pic="http://schemas.openxmlformats.org/drawingml/2006/picture">
                   <pic:nvPicPr>
-                    <pic:cNvPr id="15" name="Рисунок 15" descr=""/>
+                    <pic:cNvPr id="13" name="Рисунок 15" descr=""/>
                     <pic:cNvPicPr>
                       <a:picLocks noChangeAspect="1" noChangeArrowheads="1"/>
                     </pic:cNvPicPr>
                   </pic:nvPicPr>
                   <pic:blipFill>
-                    <a:blip r:embed="rId15"/>
+                    <a:blip r:embed="rId14"/>
                     <a:stretch>
                       <a:fillRect/>
                     </a:stretch>
@@ -5155,7 +4888,7 @@
           <wp:inline distT="0" distB="0" distL="0" distR="0">
             <wp:extent cx="4261485" cy="2711450"/>
             <wp:effectExtent l="0" t="0" r="0" b="0"/>
-            <wp:docPr id="16" name="Рисунок 16" descr=""/>
+            <wp:docPr id="14" name="Рисунок 16" descr=""/>
             <wp:cNvGraphicFramePr>
               <a:graphicFrameLocks xmlns:a="http://schemas.openxmlformats.org/drawingml/2006/main" noChangeAspect="1"/>
             </wp:cNvGraphicFramePr>
@@ -5163,13 +4896,13 @@
               <a:graphicData uri="http://schemas.openxmlformats.org/drawingml/2006/picture">
                 <pic:pic xmlns:pic="http://schemas.openxmlformats.org/drawingml/2006/picture">
                   <pic:nvPicPr>
-                    <pic:cNvPr id="16" name="Рисунок 16" descr=""/>
+                    <pic:cNvPr id="14" name="Рисунок 16" descr=""/>
                     <pic:cNvPicPr>
                       <a:picLocks noChangeAspect="1" noChangeArrowheads="1"/>
                     </pic:cNvPicPr>
                   </pic:nvPicPr>
                   <pic:blipFill>
-                    <a:blip r:embed="rId16"/>
+                    <a:blip r:embed="rId15"/>
                     <a:stretch>
                       <a:fillRect/>
                     </a:stretch>
@@ -5260,7 +4993,7 @@
           <wp:inline distT="0" distB="0" distL="0" distR="0">
             <wp:extent cx="4803775" cy="2105025"/>
             <wp:effectExtent l="0" t="0" r="0" b="0"/>
-            <wp:docPr id="17" name="Рисунок 17" descr=""/>
+            <wp:docPr id="15" name="Рисунок 17" descr=""/>
             <wp:cNvGraphicFramePr>
               <a:graphicFrameLocks xmlns:a="http://schemas.openxmlformats.org/drawingml/2006/main" noChangeAspect="1"/>
             </wp:cNvGraphicFramePr>
@@ -5268,13 +5001,13 @@
               <a:graphicData uri="http://schemas.openxmlformats.org/drawingml/2006/picture">
                 <pic:pic xmlns:pic="http://schemas.openxmlformats.org/drawingml/2006/picture">
                   <pic:nvPicPr>
-                    <pic:cNvPr id="17" name="Рисунок 17" descr=""/>
+                    <pic:cNvPr id="15" name="Рисунок 17" descr=""/>
                     <pic:cNvPicPr>
                       <a:picLocks noChangeAspect="1" noChangeArrowheads="1"/>
                     </pic:cNvPicPr>
                   </pic:nvPicPr>
                   <pic:blipFill>
-                    <a:blip r:embed="rId17"/>
+                    <a:blip r:embed="rId16"/>
                     <a:stretch>
                       <a:fillRect/>
                     </a:stretch>
@@ -6257,7 +5990,7 @@
           <wp:inline distT="0" distB="0" distL="0" distR="0">
             <wp:extent cx="3936365" cy="1055370"/>
             <wp:effectExtent l="0" t="0" r="0" b="0"/>
-            <wp:docPr id="18" name="Рисунок 18" descr=""/>
+            <wp:docPr id="16" name="Рисунок 18" descr=""/>
             <wp:cNvGraphicFramePr>
               <a:graphicFrameLocks xmlns:a="http://schemas.openxmlformats.org/drawingml/2006/main" noChangeAspect="1"/>
             </wp:cNvGraphicFramePr>
@@ -6265,13 +5998,13 @@
               <a:graphicData uri="http://schemas.openxmlformats.org/drawingml/2006/picture">
                 <pic:pic xmlns:pic="http://schemas.openxmlformats.org/drawingml/2006/picture">
                   <pic:nvPicPr>
-                    <pic:cNvPr id="18" name="Рисунок 18" descr=""/>
+                    <pic:cNvPr id="16" name="Рисунок 18" descr=""/>
                     <pic:cNvPicPr>
                       <a:picLocks noChangeAspect="1" noChangeArrowheads="1"/>
                     </pic:cNvPicPr>
                   </pic:nvPicPr>
                   <pic:blipFill>
-                    <a:blip r:embed="rId18"/>
+                    <a:blip r:embed="rId17"/>
                     <a:stretch>
                       <a:fillRect/>
                     </a:stretch>
@@ -6314,7 +6047,7 @@
           <wp:inline distT="0" distB="0" distL="0" distR="0">
             <wp:extent cx="3053715" cy="379730"/>
             <wp:effectExtent l="0" t="0" r="0" b="0"/>
-            <wp:docPr id="19" name="Рисунок 19" descr=""/>
+            <wp:docPr id="17" name="Рисунок 19" descr=""/>
             <wp:cNvGraphicFramePr>
               <a:graphicFrameLocks xmlns:a="http://schemas.openxmlformats.org/drawingml/2006/main" noChangeAspect="1"/>
             </wp:cNvGraphicFramePr>
@@ -6322,13 +6055,13 @@
               <a:graphicData uri="http://schemas.openxmlformats.org/drawingml/2006/picture">
                 <pic:pic xmlns:pic="http://schemas.openxmlformats.org/drawingml/2006/picture">
                   <pic:nvPicPr>
-                    <pic:cNvPr id="19" name="Рисунок 19" descr=""/>
+                    <pic:cNvPr id="17" name="Рисунок 19" descr=""/>
                     <pic:cNvPicPr>
                       <a:picLocks noChangeAspect="1" noChangeArrowheads="1"/>
                     </pic:cNvPicPr>
                   </pic:nvPicPr>
                   <pic:blipFill>
-                    <a:blip r:embed="rId19"/>
+                    <a:blip r:embed="rId18"/>
                     <a:stretch>
                       <a:fillRect/>
                     </a:stretch>
@@ -6371,7 +6104,7 @@
           <wp:inline distT="0" distB="0" distL="0" distR="0">
             <wp:extent cx="2530475" cy="638175"/>
             <wp:effectExtent l="0" t="0" r="0" b="0"/>
-            <wp:docPr id="20" name="Рисунок 20" descr=""/>
+            <wp:docPr id="18" name="Рисунок 20" descr=""/>
             <wp:cNvGraphicFramePr>
               <a:graphicFrameLocks xmlns:a="http://schemas.openxmlformats.org/drawingml/2006/main" noChangeAspect="1"/>
             </wp:cNvGraphicFramePr>
@@ -6379,13 +6112,13 @@
               <a:graphicData uri="http://schemas.openxmlformats.org/drawingml/2006/picture">
                 <pic:pic xmlns:pic="http://schemas.openxmlformats.org/drawingml/2006/picture">
                   <pic:nvPicPr>
-                    <pic:cNvPr id="20" name="Рисунок 20" descr=""/>
+                    <pic:cNvPr id="18" name="Рисунок 20" descr=""/>
                     <pic:cNvPicPr>
                       <a:picLocks noChangeAspect="1" noChangeArrowheads="1"/>
                     </pic:cNvPicPr>
                   </pic:nvPicPr>
                   <pic:blipFill>
-                    <a:blip r:embed="rId20"/>
+                    <a:blip r:embed="rId19"/>
                     <a:stretch>
                       <a:fillRect/>
                     </a:stretch>
@@ -6428,7 +6161,7 @@
           <wp:inline distT="0" distB="0" distL="0" distR="0">
             <wp:extent cx="2529840" cy="493395"/>
             <wp:effectExtent l="0" t="0" r="0" b="0"/>
-            <wp:docPr id="21" name="Рисунок 22" descr=""/>
+            <wp:docPr id="19" name="Рисунок 22" descr=""/>
             <wp:cNvGraphicFramePr>
               <a:graphicFrameLocks xmlns:a="http://schemas.openxmlformats.org/drawingml/2006/main" noChangeAspect="1"/>
             </wp:cNvGraphicFramePr>
@@ -6436,13 +6169,13 @@
               <a:graphicData uri="http://schemas.openxmlformats.org/drawingml/2006/picture">
                 <pic:pic xmlns:pic="http://schemas.openxmlformats.org/drawingml/2006/picture">
                   <pic:nvPicPr>
-                    <pic:cNvPr id="21" name="Рисунок 22" descr=""/>
+                    <pic:cNvPr id="19" name="Рисунок 22" descr=""/>
                     <pic:cNvPicPr>
                       <a:picLocks noChangeAspect="1" noChangeArrowheads="1"/>
                     </pic:cNvPicPr>
                   </pic:nvPicPr>
                   <pic:blipFill>
-                    <a:blip r:embed="rId21"/>
+                    <a:blip r:embed="rId20"/>
                     <a:stretch>
                       <a:fillRect/>
                     </a:stretch>
@@ -6485,7 +6218,7 @@
           <wp:inline distT="0" distB="0" distL="0" distR="0">
             <wp:extent cx="2529205" cy="551815"/>
             <wp:effectExtent l="0" t="0" r="0" b="0"/>
-            <wp:docPr id="22" name="Рисунок 23" descr=""/>
+            <wp:docPr id="20" name="Рисунок 23" descr=""/>
             <wp:cNvGraphicFramePr>
               <a:graphicFrameLocks xmlns:a="http://schemas.openxmlformats.org/drawingml/2006/main" noChangeAspect="1"/>
             </wp:cNvGraphicFramePr>
@@ -6493,13 +6226,13 @@
               <a:graphicData uri="http://schemas.openxmlformats.org/drawingml/2006/picture">
                 <pic:pic xmlns:pic="http://schemas.openxmlformats.org/drawingml/2006/picture">
                   <pic:nvPicPr>
-                    <pic:cNvPr id="22" name="Рисунок 23" descr=""/>
+                    <pic:cNvPr id="20" name="Рисунок 23" descr=""/>
                     <pic:cNvPicPr>
                       <a:picLocks noChangeAspect="1" noChangeArrowheads="1"/>
                     </pic:cNvPicPr>
                   </pic:nvPicPr>
                   <pic:blipFill>
-                    <a:blip r:embed="rId22"/>
+                    <a:blip r:embed="rId21"/>
                     <a:stretch>
                       <a:fillRect/>
                     </a:stretch>
@@ -6542,7 +6275,7 @@
           <wp:inline distT="0" distB="0" distL="0" distR="0">
             <wp:extent cx="1320165" cy="480695"/>
             <wp:effectExtent l="0" t="0" r="0" b="0"/>
-            <wp:docPr id="23" name="Рисунок 24" descr=""/>
+            <wp:docPr id="21" name="Рисунок 24" descr=""/>
             <wp:cNvGraphicFramePr>
               <a:graphicFrameLocks xmlns:a="http://schemas.openxmlformats.org/drawingml/2006/main" noChangeAspect="1"/>
             </wp:cNvGraphicFramePr>
@@ -6550,13 +6283,13 @@
               <a:graphicData uri="http://schemas.openxmlformats.org/drawingml/2006/picture">
                 <pic:pic xmlns:pic="http://schemas.openxmlformats.org/drawingml/2006/picture">
                   <pic:nvPicPr>
-                    <pic:cNvPr id="23" name="Рисунок 24" descr=""/>
+                    <pic:cNvPr id="21" name="Рисунок 24" descr=""/>
                     <pic:cNvPicPr>
                       <a:picLocks noChangeAspect="1" noChangeArrowheads="1"/>
                     </pic:cNvPicPr>
                   </pic:nvPicPr>
                   <pic:blipFill>
-                    <a:blip r:embed="rId23"/>
+                    <a:blip r:embed="rId22"/>
                     <a:stretch>
                       <a:fillRect/>
                     </a:stretch>
@@ -6599,7 +6332,7 @@
           <wp:inline distT="0" distB="0" distL="0" distR="0">
             <wp:extent cx="3250565" cy="638175"/>
             <wp:effectExtent l="0" t="0" r="0" b="0"/>
-            <wp:docPr id="24" name="Рисунок 25" descr=""/>
+            <wp:docPr id="22" name="Рисунок 25" descr=""/>
             <wp:cNvGraphicFramePr>
               <a:graphicFrameLocks xmlns:a="http://schemas.openxmlformats.org/drawingml/2006/main" noChangeAspect="1"/>
             </wp:cNvGraphicFramePr>
@@ -6607,13 +6340,13 @@
               <a:graphicData uri="http://schemas.openxmlformats.org/drawingml/2006/picture">
                 <pic:pic xmlns:pic="http://schemas.openxmlformats.org/drawingml/2006/picture">
                   <pic:nvPicPr>
-                    <pic:cNvPr id="24" name="Рисунок 25" descr=""/>
+                    <pic:cNvPr id="22" name="Рисунок 25" descr=""/>
                     <pic:cNvPicPr>
                       <a:picLocks noChangeAspect="1" noChangeArrowheads="1"/>
                     </pic:cNvPicPr>
                   </pic:nvPicPr>
                   <pic:blipFill>
-                    <a:blip r:embed="rId24"/>
+                    <a:blip r:embed="rId23"/>
                     <a:stretch>
                       <a:fillRect/>
                     </a:stretch>
@@ -6656,7 +6389,7 @@
           <wp:inline distT="0" distB="0" distL="0" distR="0">
             <wp:extent cx="3249295" cy="522605"/>
             <wp:effectExtent l="0" t="0" r="0" b="0"/>
-            <wp:docPr id="25" name="Рисунок 26" descr=""/>
+            <wp:docPr id="23" name="Рисунок 26" descr=""/>
             <wp:cNvGraphicFramePr>
               <a:graphicFrameLocks xmlns:a="http://schemas.openxmlformats.org/drawingml/2006/main" noChangeAspect="1"/>
             </wp:cNvGraphicFramePr>
@@ -6664,13 +6397,13 @@
               <a:graphicData uri="http://schemas.openxmlformats.org/drawingml/2006/picture">
                 <pic:pic xmlns:pic="http://schemas.openxmlformats.org/drawingml/2006/picture">
                   <pic:nvPicPr>
-                    <pic:cNvPr id="25" name="Рисунок 26" descr=""/>
+                    <pic:cNvPr id="23" name="Рисунок 26" descr=""/>
                     <pic:cNvPicPr>
                       <a:picLocks noChangeAspect="1" noChangeArrowheads="1"/>
                     </pic:cNvPicPr>
                   </pic:nvPicPr>
                   <pic:blipFill>
-                    <a:blip r:embed="rId25"/>
+                    <a:blip r:embed="rId24"/>
                     <a:stretch>
                       <a:fillRect/>
                     </a:stretch>
@@ -6713,7 +6446,7 @@
           <wp:inline distT="0" distB="0" distL="0" distR="0">
             <wp:extent cx="3248025" cy="678180"/>
             <wp:effectExtent l="0" t="0" r="0" b="0"/>
-            <wp:docPr id="26" name="Рисунок 27" descr=""/>
+            <wp:docPr id="24" name="Рисунок 27" descr=""/>
             <wp:cNvGraphicFramePr>
               <a:graphicFrameLocks xmlns:a="http://schemas.openxmlformats.org/drawingml/2006/main" noChangeAspect="1"/>
             </wp:cNvGraphicFramePr>
@@ -6721,13 +6454,13 @@
               <a:graphicData uri="http://schemas.openxmlformats.org/drawingml/2006/picture">
                 <pic:pic xmlns:pic="http://schemas.openxmlformats.org/drawingml/2006/picture">
                   <pic:nvPicPr>
-                    <pic:cNvPr id="26" name="Рисунок 27" descr=""/>
+                    <pic:cNvPr id="24" name="Рисунок 27" descr=""/>
                     <pic:cNvPicPr>
                       <a:picLocks noChangeAspect="1" noChangeArrowheads="1"/>
                     </pic:cNvPicPr>
                   </pic:nvPicPr>
                   <pic:blipFill>
-                    <a:blip r:embed="rId26"/>
+                    <a:blip r:embed="rId25"/>
                     <a:stretch>
                       <a:fillRect/>
                     </a:stretch>
@@ -7666,7 +7399,7 @@
           <wp:inline distT="0" distB="0" distL="0" distR="0">
             <wp:extent cx="4827905" cy="2881630"/>
             <wp:effectExtent l="0" t="0" r="0" b="0"/>
-            <wp:docPr id="27" name="Рисунок 28" descr=""/>
+            <wp:docPr id="25" name="Рисунок 28" descr=""/>
             <wp:cNvGraphicFramePr>
               <a:graphicFrameLocks xmlns:a="http://schemas.openxmlformats.org/drawingml/2006/main" noChangeAspect="1"/>
             </wp:cNvGraphicFramePr>
@@ -7674,13 +7407,13 @@
               <a:graphicData uri="http://schemas.openxmlformats.org/drawingml/2006/picture">
                 <pic:pic xmlns:pic="http://schemas.openxmlformats.org/drawingml/2006/picture">
                   <pic:nvPicPr>
-                    <pic:cNvPr id="27" name="Рисунок 28" descr=""/>
+                    <pic:cNvPr id="25" name="Рисунок 28" descr=""/>
                     <pic:cNvPicPr>
                       <a:picLocks noChangeAspect="1" noChangeArrowheads="1"/>
                     </pic:cNvPicPr>
                   </pic:nvPicPr>
                   <pic:blipFill>
-                    <a:blip r:embed="rId27"/>
+                    <a:blip r:embed="rId26"/>
                     <a:stretch>
                       <a:fillRect/>
                     </a:stretch>
@@ -7832,7 +7565,7 @@
           <wp:inline distT="0" distB="0" distL="0" distR="0">
             <wp:extent cx="5570855" cy="2434590"/>
             <wp:effectExtent l="0" t="0" r="0" b="0"/>
-            <wp:docPr id="28" name="Рисунок 31" descr=""/>
+            <wp:docPr id="26" name="Рисунок 31" descr=""/>
             <wp:cNvGraphicFramePr>
               <a:graphicFrameLocks xmlns:a="http://schemas.openxmlformats.org/drawingml/2006/main" noChangeAspect="1"/>
             </wp:cNvGraphicFramePr>
@@ -7840,13 +7573,13 @@
               <a:graphicData uri="http://schemas.openxmlformats.org/drawingml/2006/picture">
                 <pic:pic xmlns:pic="http://schemas.openxmlformats.org/drawingml/2006/picture">
                   <pic:nvPicPr>
-                    <pic:cNvPr id="28" name="Рисунок 31" descr=""/>
+                    <pic:cNvPr id="26" name="Рисунок 31" descr=""/>
                     <pic:cNvPicPr>
                       <a:picLocks noChangeAspect="1" noChangeArrowheads="1"/>
                     </pic:cNvPicPr>
                   </pic:nvPicPr>
                   <pic:blipFill>
-                    <a:blip r:embed="rId28"/>
+                    <a:blip r:embed="rId27"/>
                     <a:stretch>
                       <a:fillRect/>
                     </a:stretch>
@@ -7939,7 +7672,7 @@
           <wp:inline distT="0" distB="0" distL="0" distR="0">
             <wp:extent cx="5428615" cy="1765300"/>
             <wp:effectExtent l="0" t="0" r="0" b="0"/>
-            <wp:docPr id="29" name="Рисунок 33" descr=""/>
+            <wp:docPr id="27" name="Рисунок 33" descr=""/>
             <wp:cNvGraphicFramePr>
               <a:graphicFrameLocks xmlns:a="http://schemas.openxmlformats.org/drawingml/2006/main" noChangeAspect="1"/>
             </wp:cNvGraphicFramePr>
@@ -7947,13 +7680,13 @@
               <a:graphicData uri="http://schemas.openxmlformats.org/drawingml/2006/picture">
                 <pic:pic xmlns:pic="http://schemas.openxmlformats.org/drawingml/2006/picture">
                   <pic:nvPicPr>
-                    <pic:cNvPr id="29" name="Рисунок 33" descr=""/>
+                    <pic:cNvPr id="27" name="Рисунок 33" descr=""/>
                     <pic:cNvPicPr>
                       <a:picLocks noChangeAspect="1" noChangeArrowheads="1"/>
                     </pic:cNvPicPr>
                   </pic:nvPicPr>
                   <pic:blipFill>
-                    <a:blip r:embed="rId29"/>
+                    <a:blip r:embed="rId28"/>
                     <a:stretch>
                       <a:fillRect/>
                     </a:stretch>
@@ -8100,7 +7833,7 @@
           <wp:inline distT="0" distB="0" distL="0" distR="0">
             <wp:extent cx="4172585" cy="2427605"/>
             <wp:effectExtent l="0" t="0" r="0" b="0"/>
-            <wp:docPr id="30" name="Рисунок 34" descr=""/>
+            <wp:docPr id="28" name="Рисунок 34" descr=""/>
             <wp:cNvGraphicFramePr>
               <a:graphicFrameLocks xmlns:a="http://schemas.openxmlformats.org/drawingml/2006/main" noChangeAspect="1"/>
             </wp:cNvGraphicFramePr>
@@ -8108,13 +7841,13 @@
               <a:graphicData uri="http://schemas.openxmlformats.org/drawingml/2006/picture">
                 <pic:pic xmlns:pic="http://schemas.openxmlformats.org/drawingml/2006/picture">
                   <pic:nvPicPr>
-                    <pic:cNvPr id="30" name="Рисунок 34" descr=""/>
+                    <pic:cNvPr id="28" name="Рисунок 34" descr=""/>
                     <pic:cNvPicPr>
                       <a:picLocks noChangeAspect="1" noChangeArrowheads="1"/>
                     </pic:cNvPicPr>
                   </pic:nvPicPr>
                   <pic:blipFill>
-                    <a:blip r:embed="rId30"/>
+                    <a:blip r:embed="rId29"/>
                     <a:stretch>
                       <a:fillRect/>
                     </a:stretch>
@@ -8258,7 +7991,7 @@
           <wp:inline distT="0" distB="0" distL="0" distR="0">
             <wp:extent cx="5475605" cy="2265680"/>
             <wp:effectExtent l="0" t="0" r="0" b="0"/>
-            <wp:docPr id="31" name="Рисунок 35" descr=""/>
+            <wp:docPr id="29" name="Рисунок 35" descr=""/>
             <wp:cNvGraphicFramePr>
               <a:graphicFrameLocks xmlns:a="http://schemas.openxmlformats.org/drawingml/2006/main" noChangeAspect="1"/>
             </wp:cNvGraphicFramePr>
@@ -8266,13 +7999,13 @@
               <a:graphicData uri="http://schemas.openxmlformats.org/drawingml/2006/picture">
                 <pic:pic xmlns:pic="http://schemas.openxmlformats.org/drawingml/2006/picture">
                   <pic:nvPicPr>
-                    <pic:cNvPr id="31" name="Рисунок 35" descr=""/>
+                    <pic:cNvPr id="29" name="Рисунок 35" descr=""/>
                     <pic:cNvPicPr>
                       <a:picLocks noChangeAspect="1" noChangeArrowheads="1"/>
                     </pic:cNvPicPr>
                   </pic:nvPicPr>
                   <pic:blipFill>
-                    <a:blip r:embed="rId31"/>
+                    <a:blip r:embed="rId30"/>
                     <a:stretch>
                       <a:fillRect/>
                     </a:stretch>
@@ -8383,7 +8116,7 @@
           <wp:inline distT="0" distB="0" distL="0" distR="0">
             <wp:extent cx="5010150" cy="2006600"/>
             <wp:effectExtent l="0" t="0" r="0" b="0"/>
-            <wp:docPr id="32" name="Рисунок 36" descr=""/>
+            <wp:docPr id="30" name="Рисунок 36" descr=""/>
             <wp:cNvGraphicFramePr>
               <a:graphicFrameLocks xmlns:a="http://schemas.openxmlformats.org/drawingml/2006/main" noChangeAspect="1"/>
             </wp:cNvGraphicFramePr>
@@ -8391,13 +8124,13 @@
               <a:graphicData uri="http://schemas.openxmlformats.org/drawingml/2006/picture">
                 <pic:pic xmlns:pic="http://schemas.openxmlformats.org/drawingml/2006/picture">
                   <pic:nvPicPr>
-                    <pic:cNvPr id="32" name="Рисунок 36" descr=""/>
+                    <pic:cNvPr id="30" name="Рисунок 36" descr=""/>
                     <pic:cNvPicPr>
                       <a:picLocks noChangeAspect="1" noChangeArrowheads="1"/>
                     </pic:cNvPicPr>
                   </pic:nvPicPr>
                   <pic:blipFill>
-                    <a:blip r:embed="rId32"/>
+                    <a:blip r:embed="rId31"/>
                     <a:stretch>
                       <a:fillRect/>
                     </a:stretch>
@@ -8508,7 +8241,7 @@
           <wp:inline distT="0" distB="0" distL="0" distR="0">
             <wp:extent cx="5126990" cy="2019300"/>
             <wp:effectExtent l="0" t="0" r="0" b="0"/>
-            <wp:docPr id="33" name="Рисунок 37" descr=""/>
+            <wp:docPr id="31" name="Рисунок 37" descr=""/>
             <wp:cNvGraphicFramePr>
               <a:graphicFrameLocks xmlns:a="http://schemas.openxmlformats.org/drawingml/2006/main" noChangeAspect="1"/>
             </wp:cNvGraphicFramePr>
@@ -8516,13 +8249,13 @@
               <a:graphicData uri="http://schemas.openxmlformats.org/drawingml/2006/picture">
                 <pic:pic xmlns:pic="http://schemas.openxmlformats.org/drawingml/2006/picture">
                   <pic:nvPicPr>
-                    <pic:cNvPr id="33" name="Рисунок 37" descr=""/>
+                    <pic:cNvPr id="31" name="Рисунок 37" descr=""/>
                     <pic:cNvPicPr>
                       <a:picLocks noChangeAspect="1" noChangeArrowheads="1"/>
                     </pic:cNvPicPr>
                   </pic:nvPicPr>
                   <pic:blipFill>
-                    <a:blip r:embed="rId33"/>
+                    <a:blip r:embed="rId32"/>
                     <a:stretch>
                       <a:fillRect/>
                     </a:stretch>
@@ -9426,7 +9159,7 @@
           <wp:inline distT="0" distB="0" distL="0" distR="0">
             <wp:extent cx="4454525" cy="2530475"/>
             <wp:effectExtent l="0" t="0" r="0" b="0"/>
-            <wp:docPr id="34" name="Рисунок 38" descr=""/>
+            <wp:docPr id="32" name="Рисунок 38" descr=""/>
             <wp:cNvGraphicFramePr>
               <a:graphicFrameLocks xmlns:a="http://schemas.openxmlformats.org/drawingml/2006/main" noChangeAspect="1"/>
             </wp:cNvGraphicFramePr>
@@ -9434,13 +9167,13 @@
               <a:graphicData uri="http://schemas.openxmlformats.org/drawingml/2006/picture">
                 <pic:pic xmlns:pic="http://schemas.openxmlformats.org/drawingml/2006/picture">
                   <pic:nvPicPr>
-                    <pic:cNvPr id="34" name="Рисунок 38" descr=""/>
+                    <pic:cNvPr id="32" name="Рисунок 38" descr=""/>
                     <pic:cNvPicPr>
                       <a:picLocks noChangeAspect="1" noChangeArrowheads="1"/>
                     </pic:cNvPicPr>
                   </pic:nvPicPr>
                   <pic:blipFill>
-                    <a:blip r:embed="rId34"/>
+                    <a:blip r:embed="rId33"/>
                     <a:stretch>
                       <a:fillRect/>
                     </a:stretch>
@@ -9558,7 +9291,7 @@
           <wp:inline distT="0" distB="0" distL="0" distR="0">
             <wp:extent cx="4639945" cy="2030730"/>
             <wp:effectExtent l="0" t="0" r="0" b="0"/>
-            <wp:docPr id="35" name="Рисунок 39" descr=""/>
+            <wp:docPr id="33" name="Рисунок 39" descr=""/>
             <wp:cNvGraphicFramePr>
               <a:graphicFrameLocks xmlns:a="http://schemas.openxmlformats.org/drawingml/2006/main" noChangeAspect="1"/>
             </wp:cNvGraphicFramePr>
@@ -9566,13 +9299,13 @@
               <a:graphicData uri="http://schemas.openxmlformats.org/drawingml/2006/picture">
                 <pic:pic xmlns:pic="http://schemas.openxmlformats.org/drawingml/2006/picture">
                   <pic:nvPicPr>
-                    <pic:cNvPr id="35" name="Рисунок 39" descr=""/>
+                    <pic:cNvPr id="33" name="Рисунок 39" descr=""/>
                     <pic:cNvPicPr>
                       <a:picLocks noChangeAspect="1" noChangeArrowheads="1"/>
                     </pic:cNvPicPr>
                   </pic:nvPicPr>
                   <pic:blipFill>
-                    <a:blip r:embed="rId35"/>
+                    <a:blip r:embed="rId34"/>
                     <a:stretch>
                       <a:fillRect/>
                     </a:stretch>
@@ -9783,7 +9516,7 @@
       </w:r>
     </w:p>
     <w:sectPr>
-      <w:footerReference w:type="default" r:id="rId36"/>
+      <w:footerReference w:type="default" r:id="rId35"/>
       <w:type w:val="nextPage"/>
       <w:pgSz w:w="11906" w:h="16838"/>
       <w:pgMar w:left="1701" w:right="851" w:header="0" w:top="1134" w:footer="709" w:bottom="1134" w:gutter="0"/>

</xml_diff>